<commit_message>
optimize findContours function, improve performance by about 4.0%, now the accuracy = 97.60% for Bayes, 89.56% for NN, 84.71% for SVM
</commit_message>
<xml_diff>
--- a/总结.docx
+++ b/总结.docx
@@ -858,7 +858,19 @@
         <w:rPr>
           <w:rFonts w:hint="eastAsia"/>
         </w:rPr>
-        <w:t>接下来的打算：</w:t>
+        <w:t>接下来的打算</w:t>
+      </w:r>
+      <w:r>
+        <w:rPr>
+          <w:rFonts w:hint="eastAsia"/>
+        </w:rPr>
+        <w:t>（打√的表示已经实现）</w:t>
+      </w:r>
+      <w:r>
+        <w:rPr>
+          <w:rFonts w:hint="eastAsia"/>
+        </w:rPr>
+        <w:t>：</w:t>
       </w:r>
     </w:p>
     <w:p>
@@ -874,6 +886,14 @@
         <w:rPr>
           <w:rFonts w:hint="eastAsia"/>
         </w:rPr>
+        <w:t>√</w:t>
+      </w:r>
+      <w:bookmarkStart w:id="0" w:name="_GoBack"/>
+      <w:bookmarkEnd w:id="0"/>
+      <w:r>
+        <w:rPr>
+          <w:rFonts w:hint="eastAsia"/>
+        </w:rPr>
         <w:t>建立错误矩阵，即如果将</w:t>
       </w:r>
       <w:r>
@@ -946,25 +966,11 @@
         </w:rPr>
         <w:t>提高或降低阈值，</w:t>
       </w:r>
-      <w:bookmarkStart w:id="0" w:name="_GoBack"/>
-      <w:bookmarkEnd w:id="0"/>
-      <w:r>
-        <w:rPr>
-          <w:rFonts w:hint="eastAsia"/>
-        </w:rPr>
-        <w:t>除去</w:t>
-      </w:r>
-      <w:r>
-        <w:rPr>
-          <w:rFonts w:hint="eastAsia"/>
-        </w:rPr>
-        <w:t>不连通</w:t>
-      </w:r>
-      <w:r>
-        <w:rPr>
-          <w:rFonts w:hint="eastAsia"/>
-        </w:rPr>
-        <w:t>白点</w:t>
+      <w:r>
+        <w:rPr>
+          <w:rFonts w:hint="eastAsia"/>
+        </w:rPr>
+        <w:t>除去不连通白点</w:t>
       </w:r>
       <w:r>
         <w:rPr>
@@ -1049,6 +1055,2605 @@
         </w:rPr>
         <w:t>尝试主成分分析</w:t>
       </w:r>
+    </w:p>
+    <w:p>
+      <w:pPr>
+        <w:pStyle w:val="a3"/>
+        <w:numPr>
+          <w:ilvl w:val="0"/>
+          <w:numId w:val="5"/>
+        </w:numPr>
+        <w:ind w:firstLineChars="0"/>
+      </w:pPr>
+      <w:r>
+        <w:rPr>
+          <w:rFonts w:hint="eastAsia"/>
+        </w:rPr>
+        <w:t>√</w:t>
+      </w:r>
+      <w:r>
+        <w:rPr>
+          <w:rFonts w:hint="eastAsia"/>
+        </w:rPr>
+        <w:t>改善获取</w:t>
+      </w:r>
+      <w:r>
+        <w:rPr>
+          <w:rFonts w:hint="eastAsia"/>
+        </w:rPr>
+        <w:t>contours</w:t>
+      </w:r>
+      <w:r>
+        <w:rPr>
+          <w:rFonts w:hint="eastAsia"/>
+        </w:rPr>
+        <w:t>方法，从所有的</w:t>
+      </w:r>
+      <w:r>
+        <w:rPr>
+          <w:rFonts w:hint="eastAsia"/>
+        </w:rPr>
+        <w:t>contour</w:t>
+      </w:r>
+      <w:r>
+        <w:rPr>
+          <w:rFonts w:hint="eastAsia"/>
+        </w:rPr>
+        <w:t>中选择面积最大的一个</w:t>
+      </w:r>
+    </w:p>
+    <w:p/>
+    <w:p>
+      <w:pPr>
+        <w:pStyle w:val="a3"/>
+        <w:numPr>
+          <w:ilvl w:val="1"/>
+          <w:numId w:val="4"/>
+        </w:numPr>
+        <w:ind w:firstLineChars="0"/>
+      </w:pPr>
+      <w:r>
+        <w:rPr>
+          <w:rFonts w:hint="eastAsia"/>
+        </w:rPr>
+        <w:t>再次测试，</w:t>
+      </w:r>
+    </w:p>
+    <w:p>
+      <w:pPr>
+        <w:pStyle w:val="a3"/>
+        <w:ind w:left="480" w:firstLineChars="0" w:firstLine="0"/>
+      </w:pPr>
+      <w:r>
+        <w:rPr>
+          <w:rFonts w:hint="eastAsia"/>
+        </w:rPr>
+        <w:t>数据集，</w:t>
+      </w:r>
+      <w:r>
+        <w:rPr>
+          <w:rFonts w:hint="eastAsia"/>
+        </w:rPr>
+        <w:t>2080</w:t>
+      </w:r>
+      <w:r>
+        <w:rPr>
+          <w:rFonts w:hint="eastAsia"/>
+        </w:rPr>
+        <w:t>张图片，</w:t>
+      </w:r>
+      <w:r>
+        <w:rPr>
+          <w:rFonts w:hint="eastAsia"/>
+        </w:rPr>
+        <w:t>80*80</w:t>
+      </w:r>
+      <w:r>
+        <w:rPr>
+          <w:rFonts w:hint="eastAsia"/>
+        </w:rPr>
+        <w:t>，</w:t>
+      </w:r>
+      <w:proofErr w:type="gramStart"/>
+      <w:r>
+        <w:rPr>
+          <w:rFonts w:hint="eastAsia"/>
+        </w:rPr>
+        <w:t>128</w:t>
+      </w:r>
+      <w:r>
+        <w:rPr>
+          <w:rFonts w:hint="eastAsia"/>
+        </w:rPr>
+        <w:t>个</w:t>
+      </w:r>
+      <w:r>
+        <w:rPr>
+          <w:rFonts w:hint="eastAsia"/>
+        </w:rPr>
+        <w:t>傅里叶</w:t>
+      </w:r>
+      <w:proofErr w:type="gramEnd"/>
+      <w:r>
+        <w:rPr>
+          <w:rFonts w:hint="eastAsia"/>
+        </w:rPr>
+        <w:t>描述子</w:t>
+      </w:r>
+    </w:p>
+    <w:p>
+      <w:pPr>
+        <w:pStyle w:val="a3"/>
+        <w:numPr>
+          <w:ilvl w:val="0"/>
+          <w:numId w:val="6"/>
+        </w:numPr>
+        <w:ind w:firstLineChars="0"/>
+      </w:pPr>
+      <w:r>
+        <w:rPr>
+          <w:rFonts w:hint="eastAsia"/>
+        </w:rPr>
+        <w:t>改善</w:t>
+      </w:r>
+      <w:r>
+        <w:rPr>
+          <w:rFonts w:hint="eastAsia"/>
+        </w:rPr>
+        <w:t>contours</w:t>
+      </w:r>
+      <w:r>
+        <w:rPr>
+          <w:rFonts w:hint="eastAsia"/>
+        </w:rPr>
+        <w:t>获取方法前：</w:t>
+      </w:r>
+    </w:p>
+    <w:p>
+      <w:pPr>
+        <w:pStyle w:val="a3"/>
+        <w:ind w:left="1200" w:firstLineChars="0" w:firstLine="0"/>
+      </w:pPr>
+      <w:r>
+        <w:rPr>
+          <w:rFonts w:hint="eastAsia"/>
+        </w:rPr>
+        <w:t>B</w:t>
+      </w:r>
+      <w:r>
+        <w:t>ayes:</w:t>
+      </w:r>
+      <w:r>
+        <w:tab/>
+      </w:r>
+      <w:r>
+        <w:rPr>
+          <w:rFonts w:hint="eastAsia"/>
+        </w:rPr>
+        <w:t>93.99</w:t>
+      </w:r>
+      <w:r>
+        <w:rPr>
+          <w:rFonts w:hint="eastAsia"/>
+        </w:rPr>
+        <w:t>%</w:t>
+      </w:r>
+      <w:r>
+        <w:tab/>
+        <w:t>94.71%</w:t>
+      </w:r>
+      <w:r>
+        <w:tab/>
+        <w:t>93.99%</w:t>
+      </w:r>
+      <w:r>
+        <w:tab/>
+        <w:t>92.31%</w:t>
+      </w:r>
+      <w:r>
+        <w:tab/>
+        <w:t>93.27%</w:t>
+      </w:r>
+    </w:p>
+    <w:p>
+      <w:pPr>
+        <w:pStyle w:val="a3"/>
+        <w:ind w:left="1200" w:firstLineChars="100" w:firstLine="210"/>
+      </w:pPr>
+      <w:r>
+        <w:rPr>
+          <w:rFonts w:hint="eastAsia"/>
+        </w:rPr>
+        <w:t>NN:</w:t>
+      </w:r>
+      <w:r>
+        <w:tab/>
+      </w:r>
+      <w:r>
+        <w:t>89.90</w:t>
+      </w:r>
+      <w:r>
+        <w:rPr>
+          <w:rFonts w:hint="eastAsia"/>
+        </w:rPr>
+        <w:t>%</w:t>
+      </w:r>
+      <w:r>
+        <w:tab/>
+        <w:t>90.14%</w:t>
+      </w:r>
+      <w:r>
+        <w:tab/>
+        <w:t>88.94%</w:t>
+      </w:r>
+      <w:r>
+        <w:tab/>
+        <w:t>87.98%</w:t>
+      </w:r>
+      <w:r>
+        <w:tab/>
+        <w:t>88.94%</w:t>
+      </w:r>
+    </w:p>
+    <w:p>
+      <w:pPr>
+        <w:pStyle w:val="a3"/>
+        <w:ind w:left="1200" w:firstLineChars="50" w:firstLine="105"/>
+      </w:pPr>
+      <w:r>
+        <w:t>SVM</w:t>
+      </w:r>
+      <w:r>
+        <w:t>:</w:t>
+      </w:r>
+      <w:r>
+        <w:tab/>
+      </w:r>
+      <w:r>
+        <w:t>71.63%</w:t>
+      </w:r>
+      <w:r>
+        <w:tab/>
+        <w:t>79.57%</w:t>
+      </w:r>
+      <w:r>
+        <w:tab/>
+        <w:t>81.01%</w:t>
+      </w:r>
+      <w:r>
+        <w:tab/>
+        <w:t>81.49%</w:t>
+      </w:r>
+      <w:r>
+        <w:tab/>
+        <w:t>80.29%</w:t>
+      </w:r>
+    </w:p>
+    <w:tbl>
+      <w:tblPr>
+        <w:tblW w:w="6720" w:type="dxa"/>
+        <w:tblInd w:w="788" w:type="dxa"/>
+        <w:tblLook w:val="04A0" w:firstRow="1" w:lastRow="0" w:firstColumn="1" w:lastColumn="0" w:noHBand="0" w:noVBand="1"/>
+      </w:tblPr>
+      <w:tblGrid>
+        <w:gridCol w:w="960"/>
+        <w:gridCol w:w="960"/>
+        <w:gridCol w:w="960"/>
+        <w:gridCol w:w="960"/>
+        <w:gridCol w:w="960"/>
+        <w:gridCol w:w="960"/>
+        <w:gridCol w:w="960"/>
+      </w:tblGrid>
+      <w:tr>
+        <w:trPr>
+          <w:trHeight w:val="324"/>
+        </w:trPr>
+        <w:tc>
+          <w:tcPr>
+            <w:tcW w:w="960" w:type="dxa"/>
+            <w:tcBorders>
+              <w:top w:val="single" w:sz="4" w:space="0" w:color="auto"/>
+              <w:left w:val="single" w:sz="4" w:space="0" w:color="auto"/>
+              <w:bottom w:val="single" w:sz="4" w:space="0" w:color="auto"/>
+              <w:right w:val="single" w:sz="4" w:space="0" w:color="auto"/>
+            </w:tcBorders>
+            <w:shd w:val="clear" w:color="auto" w:fill="auto"/>
+            <w:vAlign w:val="center"/>
+            <w:hideMark/>
+          </w:tcPr>
+          <w:p>
+            <w:pPr>
+              <w:widowControl/>
+              <w:jc w:val="center"/>
+              <w:rPr>
+                <w:rFonts w:ascii="Calibri" w:eastAsia="宋体" w:hAnsi="Calibri" w:cs="Calibri"/>
+                <w:color w:val="000000"/>
+                <w:kern w:val="0"/>
+                <w:szCs w:val="21"/>
+              </w:rPr>
+            </w:pPr>
+            <w:r>
+              <w:rPr>
+                <w:rFonts w:ascii="Calibri" w:eastAsia="宋体" w:hAnsi="Calibri" w:cs="Calibri"/>
+                <w:color w:val="000000"/>
+                <w:kern w:val="0"/>
+                <w:szCs w:val="21"/>
+              </w:rPr>
+              <w:t xml:space="preserve">　</w:t>
+            </w:r>
+          </w:p>
+        </w:tc>
+        <w:tc>
+          <w:tcPr>
+            <w:tcW w:w="960" w:type="dxa"/>
+            <w:tcBorders>
+              <w:top w:val="single" w:sz="4" w:space="0" w:color="auto"/>
+              <w:left w:val="nil"/>
+              <w:bottom w:val="single" w:sz="4" w:space="0" w:color="auto"/>
+              <w:right w:val="single" w:sz="4" w:space="0" w:color="auto"/>
+            </w:tcBorders>
+            <w:shd w:val="clear" w:color="auto" w:fill="auto"/>
+            <w:vAlign w:val="center"/>
+            <w:hideMark/>
+          </w:tcPr>
+          <w:p>
+            <w:pPr>
+              <w:widowControl/>
+              <w:jc w:val="center"/>
+              <w:rPr>
+                <w:rFonts w:ascii="Calibri" w:eastAsia="宋体" w:hAnsi="Calibri" w:cs="Calibri"/>
+                <w:color w:val="000000"/>
+                <w:kern w:val="0"/>
+                <w:szCs w:val="21"/>
+              </w:rPr>
+            </w:pPr>
+            <w:r>
+              <w:rPr>
+                <w:rFonts w:ascii="Calibri" w:eastAsia="宋体" w:hAnsi="Calibri" w:cs="Calibri"/>
+                <w:color w:val="000000"/>
+                <w:kern w:val="0"/>
+                <w:szCs w:val="21"/>
+              </w:rPr>
+              <w:t>1</w:t>
+            </w:r>
+            <w:r>
+              <w:rPr>
+                <w:rFonts w:ascii="Calibri" w:eastAsia="宋体" w:hAnsi="Calibri" w:cs="Calibri"/>
+                <w:color w:val="000000"/>
+                <w:kern w:val="0"/>
+                <w:szCs w:val="21"/>
+                <w:vertAlign w:val="superscript"/>
+              </w:rPr>
+              <w:t>st</w:t>
+            </w:r>
+          </w:p>
+        </w:tc>
+        <w:tc>
+          <w:tcPr>
+            <w:tcW w:w="960" w:type="dxa"/>
+            <w:tcBorders>
+              <w:top w:val="single" w:sz="4" w:space="0" w:color="auto"/>
+              <w:left w:val="nil"/>
+              <w:bottom w:val="single" w:sz="4" w:space="0" w:color="auto"/>
+              <w:right w:val="single" w:sz="4" w:space="0" w:color="auto"/>
+            </w:tcBorders>
+            <w:shd w:val="clear" w:color="auto" w:fill="auto"/>
+            <w:vAlign w:val="center"/>
+            <w:hideMark/>
+          </w:tcPr>
+          <w:p>
+            <w:pPr>
+              <w:widowControl/>
+              <w:jc w:val="center"/>
+              <w:rPr>
+                <w:rFonts w:ascii="Calibri" w:eastAsia="宋体" w:hAnsi="Calibri" w:cs="Calibri"/>
+                <w:color w:val="000000"/>
+                <w:kern w:val="0"/>
+                <w:szCs w:val="21"/>
+              </w:rPr>
+            </w:pPr>
+            <w:r>
+              <w:rPr>
+                <w:rFonts w:ascii="Calibri" w:eastAsia="宋体" w:hAnsi="Calibri" w:cs="Calibri"/>
+                <w:color w:val="000000"/>
+                <w:kern w:val="0"/>
+                <w:szCs w:val="21"/>
+              </w:rPr>
+              <w:t>2</w:t>
+            </w:r>
+            <w:r>
+              <w:rPr>
+                <w:rFonts w:ascii="Calibri" w:eastAsia="宋体" w:hAnsi="Calibri" w:cs="Calibri"/>
+                <w:color w:val="000000"/>
+                <w:kern w:val="0"/>
+                <w:szCs w:val="21"/>
+                <w:vertAlign w:val="superscript"/>
+              </w:rPr>
+              <w:t>nd</w:t>
+            </w:r>
+          </w:p>
+        </w:tc>
+        <w:tc>
+          <w:tcPr>
+            <w:tcW w:w="960" w:type="dxa"/>
+            <w:tcBorders>
+              <w:top w:val="single" w:sz="4" w:space="0" w:color="auto"/>
+              <w:left w:val="nil"/>
+              <w:bottom w:val="single" w:sz="4" w:space="0" w:color="auto"/>
+              <w:right w:val="single" w:sz="4" w:space="0" w:color="auto"/>
+            </w:tcBorders>
+            <w:shd w:val="clear" w:color="auto" w:fill="auto"/>
+            <w:vAlign w:val="center"/>
+            <w:hideMark/>
+          </w:tcPr>
+          <w:p>
+            <w:pPr>
+              <w:widowControl/>
+              <w:jc w:val="center"/>
+              <w:rPr>
+                <w:rFonts w:ascii="Calibri" w:eastAsia="宋体" w:hAnsi="Calibri" w:cs="Calibri"/>
+                <w:color w:val="000000"/>
+                <w:kern w:val="0"/>
+                <w:szCs w:val="21"/>
+              </w:rPr>
+            </w:pPr>
+            <w:r>
+              <w:rPr>
+                <w:rFonts w:ascii="Calibri" w:eastAsia="宋体" w:hAnsi="Calibri" w:cs="Calibri"/>
+                <w:color w:val="000000"/>
+                <w:kern w:val="0"/>
+                <w:szCs w:val="21"/>
+              </w:rPr>
+              <w:t>3</w:t>
+            </w:r>
+            <w:r>
+              <w:rPr>
+                <w:rFonts w:ascii="Calibri" w:eastAsia="宋体" w:hAnsi="Calibri" w:cs="Calibri"/>
+                <w:color w:val="000000"/>
+                <w:kern w:val="0"/>
+                <w:szCs w:val="21"/>
+                <w:vertAlign w:val="superscript"/>
+              </w:rPr>
+              <w:t>rd</w:t>
+            </w:r>
+          </w:p>
+        </w:tc>
+        <w:tc>
+          <w:tcPr>
+            <w:tcW w:w="960" w:type="dxa"/>
+            <w:tcBorders>
+              <w:top w:val="single" w:sz="4" w:space="0" w:color="auto"/>
+              <w:left w:val="nil"/>
+              <w:bottom w:val="single" w:sz="4" w:space="0" w:color="auto"/>
+              <w:right w:val="single" w:sz="4" w:space="0" w:color="auto"/>
+            </w:tcBorders>
+            <w:shd w:val="clear" w:color="auto" w:fill="auto"/>
+            <w:vAlign w:val="center"/>
+            <w:hideMark/>
+          </w:tcPr>
+          <w:p>
+            <w:pPr>
+              <w:widowControl/>
+              <w:jc w:val="center"/>
+              <w:rPr>
+                <w:rFonts w:ascii="Calibri" w:eastAsia="宋体" w:hAnsi="Calibri" w:cs="Calibri"/>
+                <w:color w:val="000000"/>
+                <w:kern w:val="0"/>
+                <w:szCs w:val="21"/>
+              </w:rPr>
+            </w:pPr>
+            <w:r>
+              <w:rPr>
+                <w:rFonts w:ascii="Calibri" w:eastAsia="宋体" w:hAnsi="Calibri" w:cs="Calibri"/>
+                <w:color w:val="000000"/>
+                <w:kern w:val="0"/>
+                <w:szCs w:val="21"/>
+              </w:rPr>
+              <w:t>4</w:t>
+            </w:r>
+            <w:r>
+              <w:rPr>
+                <w:rFonts w:ascii="Calibri" w:eastAsia="宋体" w:hAnsi="Calibri" w:cs="Calibri"/>
+                <w:color w:val="000000"/>
+                <w:kern w:val="0"/>
+                <w:szCs w:val="21"/>
+                <w:vertAlign w:val="superscript"/>
+              </w:rPr>
+              <w:t>th</w:t>
+            </w:r>
+          </w:p>
+        </w:tc>
+        <w:tc>
+          <w:tcPr>
+            <w:tcW w:w="960" w:type="dxa"/>
+            <w:tcBorders>
+              <w:top w:val="single" w:sz="4" w:space="0" w:color="auto"/>
+              <w:left w:val="nil"/>
+              <w:bottom w:val="single" w:sz="4" w:space="0" w:color="auto"/>
+              <w:right w:val="single" w:sz="4" w:space="0" w:color="auto"/>
+            </w:tcBorders>
+            <w:shd w:val="clear" w:color="auto" w:fill="auto"/>
+            <w:vAlign w:val="center"/>
+            <w:hideMark/>
+          </w:tcPr>
+          <w:p>
+            <w:pPr>
+              <w:widowControl/>
+              <w:jc w:val="center"/>
+              <w:rPr>
+                <w:rFonts w:ascii="Calibri" w:eastAsia="宋体" w:hAnsi="Calibri" w:cs="Calibri"/>
+                <w:color w:val="000000"/>
+                <w:kern w:val="0"/>
+                <w:szCs w:val="21"/>
+              </w:rPr>
+            </w:pPr>
+            <w:r>
+              <w:rPr>
+                <w:rFonts w:ascii="Calibri" w:eastAsia="宋体" w:hAnsi="Calibri" w:cs="Calibri"/>
+                <w:color w:val="000000"/>
+                <w:kern w:val="0"/>
+                <w:szCs w:val="21"/>
+              </w:rPr>
+              <w:t>5</w:t>
+            </w:r>
+            <w:r>
+              <w:rPr>
+                <w:rFonts w:ascii="Calibri" w:eastAsia="宋体" w:hAnsi="Calibri" w:cs="Calibri"/>
+                <w:color w:val="000000"/>
+                <w:kern w:val="0"/>
+                <w:szCs w:val="21"/>
+                <w:vertAlign w:val="superscript"/>
+              </w:rPr>
+              <w:t>th</w:t>
+            </w:r>
+          </w:p>
+        </w:tc>
+        <w:tc>
+          <w:tcPr>
+            <w:tcW w:w="960" w:type="dxa"/>
+            <w:tcBorders>
+              <w:top w:val="single" w:sz="4" w:space="0" w:color="auto"/>
+              <w:left w:val="nil"/>
+              <w:bottom w:val="single" w:sz="4" w:space="0" w:color="auto"/>
+              <w:right w:val="single" w:sz="4" w:space="0" w:color="auto"/>
+            </w:tcBorders>
+            <w:shd w:val="clear" w:color="auto" w:fill="auto"/>
+            <w:vAlign w:val="center"/>
+            <w:hideMark/>
+          </w:tcPr>
+          <w:p>
+            <w:pPr>
+              <w:widowControl/>
+              <w:jc w:val="center"/>
+              <w:rPr>
+                <w:rFonts w:ascii="Calibri" w:eastAsia="宋体" w:hAnsi="Calibri" w:cs="Calibri"/>
+                <w:color w:val="000000"/>
+                <w:kern w:val="0"/>
+                <w:szCs w:val="21"/>
+              </w:rPr>
+            </w:pPr>
+            <w:r>
+              <w:rPr>
+                <w:rFonts w:ascii="Calibri" w:eastAsia="宋体" w:hAnsi="Calibri" w:cs="Calibri"/>
+                <w:color w:val="000000"/>
+                <w:kern w:val="0"/>
+                <w:szCs w:val="21"/>
+              </w:rPr>
+              <w:t>Average</w:t>
+            </w:r>
+          </w:p>
+        </w:tc>
+      </w:tr>
+      <w:tr>
+        <w:trPr>
+          <w:trHeight w:val="288"/>
+        </w:trPr>
+        <w:tc>
+          <w:tcPr>
+            <w:tcW w:w="960" w:type="dxa"/>
+            <w:tcBorders>
+              <w:top w:val="nil"/>
+              <w:left w:val="single" w:sz="4" w:space="0" w:color="auto"/>
+              <w:bottom w:val="single" w:sz="4" w:space="0" w:color="auto"/>
+              <w:right w:val="single" w:sz="4" w:space="0" w:color="auto"/>
+            </w:tcBorders>
+            <w:shd w:val="clear" w:color="auto" w:fill="auto"/>
+            <w:noWrap/>
+            <w:vAlign w:val="center"/>
+            <w:hideMark/>
+          </w:tcPr>
+          <w:p>
+            <w:pPr>
+              <w:widowControl/>
+              <w:jc w:val="center"/>
+              <w:rPr>
+                <w:rFonts w:ascii="Calibri" w:eastAsia="宋体" w:hAnsi="Calibri" w:cs="Calibri"/>
+                <w:color w:val="000000"/>
+                <w:kern w:val="0"/>
+                <w:szCs w:val="21"/>
+              </w:rPr>
+            </w:pPr>
+            <w:r>
+              <w:rPr>
+                <w:rFonts w:ascii="Calibri" w:eastAsia="宋体" w:hAnsi="Calibri" w:cs="Calibri"/>
+                <w:color w:val="000000"/>
+                <w:kern w:val="0"/>
+                <w:szCs w:val="21"/>
+              </w:rPr>
+              <w:t>Bayes</w:t>
+            </w:r>
+          </w:p>
+        </w:tc>
+        <w:tc>
+          <w:tcPr>
+            <w:tcW w:w="960" w:type="dxa"/>
+            <w:tcBorders>
+              <w:top w:val="nil"/>
+              <w:left w:val="nil"/>
+              <w:bottom w:val="single" w:sz="4" w:space="0" w:color="auto"/>
+              <w:right w:val="single" w:sz="4" w:space="0" w:color="auto"/>
+            </w:tcBorders>
+            <w:shd w:val="clear" w:color="auto" w:fill="auto"/>
+            <w:noWrap/>
+            <w:vAlign w:val="center"/>
+            <w:hideMark/>
+          </w:tcPr>
+          <w:p>
+            <w:pPr>
+              <w:widowControl/>
+              <w:jc w:val="center"/>
+              <w:rPr>
+                <w:rFonts w:ascii="Calibri" w:eastAsia="宋体" w:hAnsi="Calibri" w:cs="Calibri"/>
+                <w:color w:val="000000"/>
+                <w:kern w:val="0"/>
+                <w:szCs w:val="21"/>
+              </w:rPr>
+            </w:pPr>
+            <w:r>
+              <w:rPr>
+                <w:rFonts w:ascii="Calibri" w:eastAsia="宋体" w:hAnsi="Calibri" w:cs="Calibri"/>
+                <w:color w:val="000000"/>
+                <w:kern w:val="0"/>
+                <w:szCs w:val="21"/>
+              </w:rPr>
+              <w:t>93.99%</w:t>
+            </w:r>
+          </w:p>
+        </w:tc>
+        <w:tc>
+          <w:tcPr>
+            <w:tcW w:w="960" w:type="dxa"/>
+            <w:tcBorders>
+              <w:top w:val="nil"/>
+              <w:left w:val="nil"/>
+              <w:bottom w:val="single" w:sz="4" w:space="0" w:color="auto"/>
+              <w:right w:val="single" w:sz="4" w:space="0" w:color="auto"/>
+            </w:tcBorders>
+            <w:shd w:val="clear" w:color="auto" w:fill="auto"/>
+            <w:noWrap/>
+            <w:vAlign w:val="center"/>
+            <w:hideMark/>
+          </w:tcPr>
+          <w:p>
+            <w:pPr>
+              <w:widowControl/>
+              <w:jc w:val="center"/>
+              <w:rPr>
+                <w:rFonts w:ascii="Calibri" w:eastAsia="宋体" w:hAnsi="Calibri" w:cs="Calibri"/>
+                <w:color w:val="000000"/>
+                <w:kern w:val="0"/>
+                <w:szCs w:val="21"/>
+              </w:rPr>
+            </w:pPr>
+            <w:r>
+              <w:rPr>
+                <w:rFonts w:ascii="Calibri" w:eastAsia="宋体" w:hAnsi="Calibri" w:cs="Calibri"/>
+                <w:color w:val="000000"/>
+                <w:kern w:val="0"/>
+                <w:szCs w:val="21"/>
+              </w:rPr>
+              <w:t>94.71%</w:t>
+            </w:r>
+          </w:p>
+        </w:tc>
+        <w:tc>
+          <w:tcPr>
+            <w:tcW w:w="960" w:type="dxa"/>
+            <w:tcBorders>
+              <w:top w:val="nil"/>
+              <w:left w:val="nil"/>
+              <w:bottom w:val="single" w:sz="4" w:space="0" w:color="auto"/>
+              <w:right w:val="single" w:sz="4" w:space="0" w:color="auto"/>
+            </w:tcBorders>
+            <w:shd w:val="clear" w:color="auto" w:fill="auto"/>
+            <w:noWrap/>
+            <w:vAlign w:val="center"/>
+            <w:hideMark/>
+          </w:tcPr>
+          <w:p>
+            <w:pPr>
+              <w:widowControl/>
+              <w:jc w:val="center"/>
+              <w:rPr>
+                <w:rFonts w:ascii="Calibri" w:eastAsia="宋体" w:hAnsi="Calibri" w:cs="Calibri"/>
+                <w:color w:val="000000"/>
+                <w:kern w:val="0"/>
+                <w:szCs w:val="21"/>
+              </w:rPr>
+            </w:pPr>
+            <w:r>
+              <w:rPr>
+                <w:rFonts w:ascii="Calibri" w:eastAsia="宋体" w:hAnsi="Calibri" w:cs="Calibri"/>
+                <w:color w:val="000000"/>
+                <w:kern w:val="0"/>
+                <w:szCs w:val="21"/>
+              </w:rPr>
+              <w:t>93.99%</w:t>
+            </w:r>
+          </w:p>
+        </w:tc>
+        <w:tc>
+          <w:tcPr>
+            <w:tcW w:w="960" w:type="dxa"/>
+            <w:tcBorders>
+              <w:top w:val="nil"/>
+              <w:left w:val="nil"/>
+              <w:bottom w:val="single" w:sz="4" w:space="0" w:color="auto"/>
+              <w:right w:val="single" w:sz="4" w:space="0" w:color="auto"/>
+            </w:tcBorders>
+            <w:shd w:val="clear" w:color="auto" w:fill="auto"/>
+            <w:noWrap/>
+            <w:vAlign w:val="center"/>
+            <w:hideMark/>
+          </w:tcPr>
+          <w:p>
+            <w:pPr>
+              <w:widowControl/>
+              <w:jc w:val="center"/>
+              <w:rPr>
+                <w:rFonts w:ascii="Calibri" w:eastAsia="宋体" w:hAnsi="Calibri" w:cs="Calibri"/>
+                <w:color w:val="000000"/>
+                <w:kern w:val="0"/>
+                <w:szCs w:val="21"/>
+              </w:rPr>
+            </w:pPr>
+            <w:r>
+              <w:rPr>
+                <w:rFonts w:ascii="Calibri" w:eastAsia="宋体" w:hAnsi="Calibri" w:cs="Calibri"/>
+                <w:color w:val="000000"/>
+                <w:kern w:val="0"/>
+                <w:szCs w:val="21"/>
+              </w:rPr>
+              <w:t>92.31%</w:t>
+            </w:r>
+          </w:p>
+        </w:tc>
+        <w:tc>
+          <w:tcPr>
+            <w:tcW w:w="960" w:type="dxa"/>
+            <w:tcBorders>
+              <w:top w:val="nil"/>
+              <w:left w:val="nil"/>
+              <w:bottom w:val="single" w:sz="4" w:space="0" w:color="auto"/>
+              <w:right w:val="single" w:sz="4" w:space="0" w:color="auto"/>
+            </w:tcBorders>
+            <w:shd w:val="clear" w:color="auto" w:fill="auto"/>
+            <w:noWrap/>
+            <w:vAlign w:val="center"/>
+            <w:hideMark/>
+          </w:tcPr>
+          <w:p>
+            <w:pPr>
+              <w:widowControl/>
+              <w:jc w:val="center"/>
+              <w:rPr>
+                <w:rFonts w:ascii="Calibri" w:eastAsia="宋体" w:hAnsi="Calibri" w:cs="Calibri"/>
+                <w:color w:val="000000"/>
+                <w:kern w:val="0"/>
+                <w:szCs w:val="21"/>
+              </w:rPr>
+            </w:pPr>
+            <w:r>
+              <w:rPr>
+                <w:rFonts w:ascii="Calibri" w:eastAsia="宋体" w:hAnsi="Calibri" w:cs="Calibri"/>
+                <w:color w:val="000000"/>
+                <w:kern w:val="0"/>
+                <w:szCs w:val="21"/>
+              </w:rPr>
+              <w:t>93.27%</w:t>
+            </w:r>
+          </w:p>
+        </w:tc>
+        <w:tc>
+          <w:tcPr>
+            <w:tcW w:w="960" w:type="dxa"/>
+            <w:tcBorders>
+              <w:top w:val="nil"/>
+              <w:left w:val="nil"/>
+              <w:bottom w:val="single" w:sz="4" w:space="0" w:color="auto"/>
+              <w:right w:val="single" w:sz="4" w:space="0" w:color="auto"/>
+            </w:tcBorders>
+            <w:shd w:val="clear" w:color="auto" w:fill="auto"/>
+            <w:noWrap/>
+            <w:vAlign w:val="bottom"/>
+            <w:hideMark/>
+          </w:tcPr>
+          <w:p>
+            <w:pPr>
+              <w:widowControl/>
+              <w:jc w:val="center"/>
+              <w:rPr>
+                <w:rFonts w:ascii="宋体" w:eastAsia="宋体" w:hAnsi="宋体" w:cs="宋体"/>
+                <w:color w:val="000000"/>
+                <w:kern w:val="0"/>
+                <w:sz w:val="22"/>
+              </w:rPr>
+            </w:pPr>
+            <w:r>
+              <w:rPr>
+                <w:rFonts w:ascii="宋体" w:eastAsia="宋体" w:hAnsi="宋体" w:cs="宋体" w:hint="eastAsia"/>
+                <w:color w:val="000000"/>
+                <w:kern w:val="0"/>
+                <w:sz w:val="22"/>
+              </w:rPr>
+              <w:t>93.65%</w:t>
+            </w:r>
+          </w:p>
+        </w:tc>
+      </w:tr>
+      <w:tr>
+        <w:trPr>
+          <w:trHeight w:val="288"/>
+        </w:trPr>
+        <w:tc>
+          <w:tcPr>
+            <w:tcW w:w="960" w:type="dxa"/>
+            <w:tcBorders>
+              <w:top w:val="nil"/>
+              <w:left w:val="single" w:sz="4" w:space="0" w:color="auto"/>
+              <w:bottom w:val="single" w:sz="4" w:space="0" w:color="auto"/>
+              <w:right w:val="single" w:sz="4" w:space="0" w:color="auto"/>
+            </w:tcBorders>
+            <w:shd w:val="clear" w:color="auto" w:fill="auto"/>
+            <w:noWrap/>
+            <w:vAlign w:val="center"/>
+            <w:hideMark/>
+          </w:tcPr>
+          <w:p>
+            <w:pPr>
+              <w:widowControl/>
+              <w:jc w:val="center"/>
+              <w:rPr>
+                <w:rFonts w:ascii="Calibri" w:eastAsia="宋体" w:hAnsi="Calibri" w:cs="Calibri" w:hint="eastAsia"/>
+                <w:color w:val="000000"/>
+                <w:kern w:val="0"/>
+                <w:szCs w:val="21"/>
+              </w:rPr>
+            </w:pPr>
+            <w:r>
+              <w:rPr>
+                <w:rFonts w:ascii="Calibri" w:eastAsia="宋体" w:hAnsi="Calibri" w:cs="Calibri"/>
+                <w:color w:val="000000"/>
+                <w:kern w:val="0"/>
+                <w:szCs w:val="21"/>
+              </w:rPr>
+              <w:t>NN</w:t>
+            </w:r>
+          </w:p>
+        </w:tc>
+        <w:tc>
+          <w:tcPr>
+            <w:tcW w:w="960" w:type="dxa"/>
+            <w:tcBorders>
+              <w:top w:val="nil"/>
+              <w:left w:val="nil"/>
+              <w:bottom w:val="single" w:sz="4" w:space="0" w:color="auto"/>
+              <w:right w:val="single" w:sz="4" w:space="0" w:color="auto"/>
+            </w:tcBorders>
+            <w:shd w:val="clear" w:color="auto" w:fill="auto"/>
+            <w:noWrap/>
+            <w:vAlign w:val="center"/>
+            <w:hideMark/>
+          </w:tcPr>
+          <w:p>
+            <w:pPr>
+              <w:widowControl/>
+              <w:jc w:val="center"/>
+              <w:rPr>
+                <w:rFonts w:ascii="Calibri" w:eastAsia="宋体" w:hAnsi="Calibri" w:cs="Calibri"/>
+                <w:color w:val="000000"/>
+                <w:kern w:val="0"/>
+                <w:szCs w:val="21"/>
+              </w:rPr>
+            </w:pPr>
+            <w:r>
+              <w:rPr>
+                <w:rFonts w:ascii="Calibri" w:eastAsia="宋体" w:hAnsi="Calibri" w:cs="Calibri"/>
+                <w:color w:val="000000"/>
+                <w:kern w:val="0"/>
+                <w:szCs w:val="21"/>
+              </w:rPr>
+              <w:t>89.90%</w:t>
+            </w:r>
+          </w:p>
+        </w:tc>
+        <w:tc>
+          <w:tcPr>
+            <w:tcW w:w="960" w:type="dxa"/>
+            <w:tcBorders>
+              <w:top w:val="nil"/>
+              <w:left w:val="nil"/>
+              <w:bottom w:val="single" w:sz="4" w:space="0" w:color="auto"/>
+              <w:right w:val="single" w:sz="4" w:space="0" w:color="auto"/>
+            </w:tcBorders>
+            <w:shd w:val="clear" w:color="auto" w:fill="auto"/>
+            <w:noWrap/>
+            <w:vAlign w:val="center"/>
+            <w:hideMark/>
+          </w:tcPr>
+          <w:p>
+            <w:pPr>
+              <w:widowControl/>
+              <w:jc w:val="center"/>
+              <w:rPr>
+                <w:rFonts w:ascii="Calibri" w:eastAsia="宋体" w:hAnsi="Calibri" w:cs="Calibri"/>
+                <w:color w:val="000000"/>
+                <w:kern w:val="0"/>
+                <w:szCs w:val="21"/>
+              </w:rPr>
+            </w:pPr>
+            <w:r>
+              <w:rPr>
+                <w:rFonts w:ascii="Calibri" w:eastAsia="宋体" w:hAnsi="Calibri" w:cs="Calibri"/>
+                <w:color w:val="000000"/>
+                <w:kern w:val="0"/>
+                <w:szCs w:val="21"/>
+              </w:rPr>
+              <w:t>90.14%</w:t>
+            </w:r>
+          </w:p>
+        </w:tc>
+        <w:tc>
+          <w:tcPr>
+            <w:tcW w:w="960" w:type="dxa"/>
+            <w:tcBorders>
+              <w:top w:val="nil"/>
+              <w:left w:val="nil"/>
+              <w:bottom w:val="single" w:sz="4" w:space="0" w:color="auto"/>
+              <w:right w:val="single" w:sz="4" w:space="0" w:color="auto"/>
+            </w:tcBorders>
+            <w:shd w:val="clear" w:color="auto" w:fill="auto"/>
+            <w:noWrap/>
+            <w:vAlign w:val="center"/>
+            <w:hideMark/>
+          </w:tcPr>
+          <w:p>
+            <w:pPr>
+              <w:widowControl/>
+              <w:jc w:val="center"/>
+              <w:rPr>
+                <w:rFonts w:ascii="Calibri" w:eastAsia="宋体" w:hAnsi="Calibri" w:cs="Calibri"/>
+                <w:color w:val="000000"/>
+                <w:kern w:val="0"/>
+                <w:szCs w:val="21"/>
+              </w:rPr>
+            </w:pPr>
+            <w:r>
+              <w:rPr>
+                <w:rFonts w:ascii="Calibri" w:eastAsia="宋体" w:hAnsi="Calibri" w:cs="Calibri"/>
+                <w:color w:val="000000"/>
+                <w:kern w:val="0"/>
+                <w:szCs w:val="21"/>
+              </w:rPr>
+              <w:t>88.94%</w:t>
+            </w:r>
+          </w:p>
+        </w:tc>
+        <w:tc>
+          <w:tcPr>
+            <w:tcW w:w="960" w:type="dxa"/>
+            <w:tcBorders>
+              <w:top w:val="nil"/>
+              <w:left w:val="nil"/>
+              <w:bottom w:val="single" w:sz="4" w:space="0" w:color="auto"/>
+              <w:right w:val="single" w:sz="4" w:space="0" w:color="auto"/>
+            </w:tcBorders>
+            <w:shd w:val="clear" w:color="auto" w:fill="auto"/>
+            <w:noWrap/>
+            <w:vAlign w:val="center"/>
+            <w:hideMark/>
+          </w:tcPr>
+          <w:p>
+            <w:pPr>
+              <w:widowControl/>
+              <w:jc w:val="center"/>
+              <w:rPr>
+                <w:rFonts w:ascii="Calibri" w:eastAsia="宋体" w:hAnsi="Calibri" w:cs="Calibri"/>
+                <w:color w:val="000000"/>
+                <w:kern w:val="0"/>
+                <w:szCs w:val="21"/>
+              </w:rPr>
+            </w:pPr>
+            <w:r>
+              <w:rPr>
+                <w:rFonts w:ascii="Calibri" w:eastAsia="宋体" w:hAnsi="Calibri" w:cs="Calibri"/>
+                <w:color w:val="000000"/>
+                <w:kern w:val="0"/>
+                <w:szCs w:val="21"/>
+              </w:rPr>
+              <w:t>87.98%</w:t>
+            </w:r>
+          </w:p>
+        </w:tc>
+        <w:tc>
+          <w:tcPr>
+            <w:tcW w:w="960" w:type="dxa"/>
+            <w:tcBorders>
+              <w:top w:val="nil"/>
+              <w:left w:val="nil"/>
+              <w:bottom w:val="single" w:sz="4" w:space="0" w:color="auto"/>
+              <w:right w:val="single" w:sz="4" w:space="0" w:color="auto"/>
+            </w:tcBorders>
+            <w:shd w:val="clear" w:color="auto" w:fill="auto"/>
+            <w:noWrap/>
+            <w:vAlign w:val="center"/>
+            <w:hideMark/>
+          </w:tcPr>
+          <w:p>
+            <w:pPr>
+              <w:widowControl/>
+              <w:jc w:val="center"/>
+              <w:rPr>
+                <w:rFonts w:ascii="Calibri" w:eastAsia="宋体" w:hAnsi="Calibri" w:cs="Calibri"/>
+                <w:color w:val="000000"/>
+                <w:kern w:val="0"/>
+                <w:szCs w:val="21"/>
+              </w:rPr>
+            </w:pPr>
+            <w:r>
+              <w:rPr>
+                <w:rFonts w:ascii="Calibri" w:eastAsia="宋体" w:hAnsi="Calibri" w:cs="Calibri"/>
+                <w:color w:val="000000"/>
+                <w:kern w:val="0"/>
+                <w:szCs w:val="21"/>
+              </w:rPr>
+              <w:t>88.94%</w:t>
+            </w:r>
+          </w:p>
+        </w:tc>
+        <w:tc>
+          <w:tcPr>
+            <w:tcW w:w="960" w:type="dxa"/>
+            <w:tcBorders>
+              <w:top w:val="nil"/>
+              <w:left w:val="nil"/>
+              <w:bottom w:val="single" w:sz="4" w:space="0" w:color="auto"/>
+              <w:right w:val="single" w:sz="4" w:space="0" w:color="auto"/>
+            </w:tcBorders>
+            <w:shd w:val="clear" w:color="auto" w:fill="auto"/>
+            <w:noWrap/>
+            <w:vAlign w:val="bottom"/>
+            <w:hideMark/>
+          </w:tcPr>
+          <w:p>
+            <w:pPr>
+              <w:widowControl/>
+              <w:jc w:val="center"/>
+              <w:rPr>
+                <w:rFonts w:ascii="宋体" w:eastAsia="宋体" w:hAnsi="宋体" w:cs="宋体"/>
+                <w:color w:val="000000"/>
+                <w:kern w:val="0"/>
+                <w:sz w:val="22"/>
+              </w:rPr>
+            </w:pPr>
+            <w:r>
+              <w:rPr>
+                <w:rFonts w:ascii="宋体" w:eastAsia="宋体" w:hAnsi="宋体" w:cs="宋体" w:hint="eastAsia"/>
+                <w:color w:val="000000"/>
+                <w:kern w:val="0"/>
+                <w:sz w:val="22"/>
+              </w:rPr>
+              <w:t>89.18%</w:t>
+            </w:r>
+          </w:p>
+        </w:tc>
+      </w:tr>
+      <w:tr>
+        <w:trPr>
+          <w:trHeight w:val="288"/>
+        </w:trPr>
+        <w:tc>
+          <w:tcPr>
+            <w:tcW w:w="960" w:type="dxa"/>
+            <w:tcBorders>
+              <w:top w:val="nil"/>
+              <w:left w:val="single" w:sz="4" w:space="0" w:color="auto"/>
+              <w:bottom w:val="single" w:sz="4" w:space="0" w:color="auto"/>
+              <w:right w:val="single" w:sz="4" w:space="0" w:color="auto"/>
+            </w:tcBorders>
+            <w:shd w:val="clear" w:color="auto" w:fill="auto"/>
+            <w:noWrap/>
+            <w:vAlign w:val="center"/>
+            <w:hideMark/>
+          </w:tcPr>
+          <w:p>
+            <w:pPr>
+              <w:widowControl/>
+              <w:jc w:val="center"/>
+              <w:rPr>
+                <w:rFonts w:ascii="Calibri" w:eastAsia="宋体" w:hAnsi="Calibri" w:cs="Calibri" w:hint="eastAsia"/>
+                <w:color w:val="000000"/>
+                <w:kern w:val="0"/>
+                <w:szCs w:val="21"/>
+              </w:rPr>
+            </w:pPr>
+            <w:r>
+              <w:rPr>
+                <w:rFonts w:ascii="Calibri" w:eastAsia="宋体" w:hAnsi="Calibri" w:cs="Calibri"/>
+                <w:color w:val="000000"/>
+                <w:kern w:val="0"/>
+                <w:szCs w:val="21"/>
+              </w:rPr>
+              <w:t>SVM</w:t>
+            </w:r>
+          </w:p>
+        </w:tc>
+        <w:tc>
+          <w:tcPr>
+            <w:tcW w:w="960" w:type="dxa"/>
+            <w:tcBorders>
+              <w:top w:val="nil"/>
+              <w:left w:val="nil"/>
+              <w:bottom w:val="single" w:sz="4" w:space="0" w:color="auto"/>
+              <w:right w:val="single" w:sz="4" w:space="0" w:color="auto"/>
+            </w:tcBorders>
+            <w:shd w:val="clear" w:color="auto" w:fill="auto"/>
+            <w:noWrap/>
+            <w:vAlign w:val="center"/>
+            <w:hideMark/>
+          </w:tcPr>
+          <w:p>
+            <w:pPr>
+              <w:widowControl/>
+              <w:jc w:val="center"/>
+              <w:rPr>
+                <w:rFonts w:ascii="Calibri" w:eastAsia="宋体" w:hAnsi="Calibri" w:cs="Calibri"/>
+                <w:color w:val="000000"/>
+                <w:kern w:val="0"/>
+                <w:szCs w:val="21"/>
+              </w:rPr>
+            </w:pPr>
+            <w:r>
+              <w:rPr>
+                <w:rFonts w:ascii="Calibri" w:eastAsia="宋体" w:hAnsi="Calibri" w:cs="Calibri"/>
+                <w:color w:val="000000"/>
+                <w:kern w:val="0"/>
+                <w:szCs w:val="21"/>
+              </w:rPr>
+              <w:t>71.63%</w:t>
+            </w:r>
+          </w:p>
+        </w:tc>
+        <w:tc>
+          <w:tcPr>
+            <w:tcW w:w="960" w:type="dxa"/>
+            <w:tcBorders>
+              <w:top w:val="nil"/>
+              <w:left w:val="nil"/>
+              <w:bottom w:val="single" w:sz="4" w:space="0" w:color="auto"/>
+              <w:right w:val="single" w:sz="4" w:space="0" w:color="auto"/>
+            </w:tcBorders>
+            <w:shd w:val="clear" w:color="auto" w:fill="auto"/>
+            <w:noWrap/>
+            <w:vAlign w:val="center"/>
+            <w:hideMark/>
+          </w:tcPr>
+          <w:p>
+            <w:pPr>
+              <w:widowControl/>
+              <w:jc w:val="center"/>
+              <w:rPr>
+                <w:rFonts w:ascii="Calibri" w:eastAsia="宋体" w:hAnsi="Calibri" w:cs="Calibri"/>
+                <w:color w:val="000000"/>
+                <w:kern w:val="0"/>
+                <w:szCs w:val="21"/>
+              </w:rPr>
+            </w:pPr>
+            <w:r>
+              <w:rPr>
+                <w:rFonts w:ascii="Calibri" w:eastAsia="宋体" w:hAnsi="Calibri" w:cs="Calibri"/>
+                <w:color w:val="000000"/>
+                <w:kern w:val="0"/>
+                <w:szCs w:val="21"/>
+              </w:rPr>
+              <w:t>79.57%</w:t>
+            </w:r>
+          </w:p>
+        </w:tc>
+        <w:tc>
+          <w:tcPr>
+            <w:tcW w:w="960" w:type="dxa"/>
+            <w:tcBorders>
+              <w:top w:val="nil"/>
+              <w:left w:val="nil"/>
+              <w:bottom w:val="single" w:sz="4" w:space="0" w:color="auto"/>
+              <w:right w:val="single" w:sz="4" w:space="0" w:color="auto"/>
+            </w:tcBorders>
+            <w:shd w:val="clear" w:color="auto" w:fill="auto"/>
+            <w:noWrap/>
+            <w:vAlign w:val="center"/>
+            <w:hideMark/>
+          </w:tcPr>
+          <w:p>
+            <w:pPr>
+              <w:widowControl/>
+              <w:jc w:val="center"/>
+              <w:rPr>
+                <w:rFonts w:ascii="Calibri" w:eastAsia="宋体" w:hAnsi="Calibri" w:cs="Calibri"/>
+                <w:color w:val="000000"/>
+                <w:kern w:val="0"/>
+                <w:szCs w:val="21"/>
+              </w:rPr>
+            </w:pPr>
+            <w:r>
+              <w:rPr>
+                <w:rFonts w:ascii="Calibri" w:eastAsia="宋体" w:hAnsi="Calibri" w:cs="Calibri"/>
+                <w:color w:val="000000"/>
+                <w:kern w:val="0"/>
+                <w:szCs w:val="21"/>
+              </w:rPr>
+              <w:t>81.01%</w:t>
+            </w:r>
+          </w:p>
+        </w:tc>
+        <w:tc>
+          <w:tcPr>
+            <w:tcW w:w="960" w:type="dxa"/>
+            <w:tcBorders>
+              <w:top w:val="nil"/>
+              <w:left w:val="nil"/>
+              <w:bottom w:val="single" w:sz="4" w:space="0" w:color="auto"/>
+              <w:right w:val="single" w:sz="4" w:space="0" w:color="auto"/>
+            </w:tcBorders>
+            <w:shd w:val="clear" w:color="auto" w:fill="auto"/>
+            <w:noWrap/>
+            <w:vAlign w:val="center"/>
+            <w:hideMark/>
+          </w:tcPr>
+          <w:p>
+            <w:pPr>
+              <w:widowControl/>
+              <w:jc w:val="center"/>
+              <w:rPr>
+                <w:rFonts w:ascii="Calibri" w:eastAsia="宋体" w:hAnsi="Calibri" w:cs="Calibri"/>
+                <w:color w:val="000000"/>
+                <w:kern w:val="0"/>
+                <w:szCs w:val="21"/>
+              </w:rPr>
+            </w:pPr>
+            <w:r>
+              <w:rPr>
+                <w:rFonts w:ascii="Calibri" w:eastAsia="宋体" w:hAnsi="Calibri" w:cs="Calibri"/>
+                <w:color w:val="000000"/>
+                <w:kern w:val="0"/>
+                <w:szCs w:val="21"/>
+              </w:rPr>
+              <w:t>81.49%</w:t>
+            </w:r>
+          </w:p>
+        </w:tc>
+        <w:tc>
+          <w:tcPr>
+            <w:tcW w:w="960" w:type="dxa"/>
+            <w:tcBorders>
+              <w:top w:val="nil"/>
+              <w:left w:val="nil"/>
+              <w:bottom w:val="single" w:sz="4" w:space="0" w:color="auto"/>
+              <w:right w:val="single" w:sz="4" w:space="0" w:color="auto"/>
+            </w:tcBorders>
+            <w:shd w:val="clear" w:color="auto" w:fill="auto"/>
+            <w:noWrap/>
+            <w:vAlign w:val="center"/>
+            <w:hideMark/>
+          </w:tcPr>
+          <w:p>
+            <w:pPr>
+              <w:widowControl/>
+              <w:jc w:val="center"/>
+              <w:rPr>
+                <w:rFonts w:ascii="Calibri" w:eastAsia="宋体" w:hAnsi="Calibri" w:cs="Calibri"/>
+                <w:color w:val="000000"/>
+                <w:kern w:val="0"/>
+                <w:szCs w:val="21"/>
+              </w:rPr>
+            </w:pPr>
+            <w:r>
+              <w:rPr>
+                <w:rFonts w:ascii="Calibri" w:eastAsia="宋体" w:hAnsi="Calibri" w:cs="Calibri"/>
+                <w:color w:val="000000"/>
+                <w:kern w:val="0"/>
+                <w:szCs w:val="21"/>
+              </w:rPr>
+              <w:t>80.29%</w:t>
+            </w:r>
+          </w:p>
+        </w:tc>
+        <w:tc>
+          <w:tcPr>
+            <w:tcW w:w="960" w:type="dxa"/>
+            <w:tcBorders>
+              <w:top w:val="nil"/>
+              <w:left w:val="nil"/>
+              <w:bottom w:val="single" w:sz="4" w:space="0" w:color="auto"/>
+              <w:right w:val="single" w:sz="4" w:space="0" w:color="auto"/>
+            </w:tcBorders>
+            <w:shd w:val="clear" w:color="auto" w:fill="auto"/>
+            <w:noWrap/>
+            <w:vAlign w:val="bottom"/>
+            <w:hideMark/>
+          </w:tcPr>
+          <w:p>
+            <w:pPr>
+              <w:widowControl/>
+              <w:jc w:val="center"/>
+              <w:rPr>
+                <w:rFonts w:ascii="宋体" w:eastAsia="宋体" w:hAnsi="宋体" w:cs="宋体"/>
+                <w:color w:val="000000"/>
+                <w:kern w:val="0"/>
+                <w:sz w:val="22"/>
+              </w:rPr>
+            </w:pPr>
+            <w:r>
+              <w:rPr>
+                <w:rFonts w:ascii="宋体" w:eastAsia="宋体" w:hAnsi="宋体" w:cs="宋体" w:hint="eastAsia"/>
+                <w:color w:val="000000"/>
+                <w:kern w:val="0"/>
+                <w:sz w:val="22"/>
+              </w:rPr>
+              <w:t>78.80%</w:t>
+            </w:r>
+          </w:p>
+        </w:tc>
+      </w:tr>
+    </w:tbl>
+    <w:p>
+      <w:pPr>
+        <w:pStyle w:val="a3"/>
+        <w:ind w:left="1200" w:firstLineChars="50" w:firstLine="105"/>
+      </w:pPr>
+    </w:p>
+    <w:p>
+      <w:pPr>
+        <w:pStyle w:val="a3"/>
+        <w:numPr>
+          <w:ilvl w:val="0"/>
+          <w:numId w:val="6"/>
+        </w:numPr>
+        <w:ind w:firstLineChars="0"/>
+      </w:pPr>
+      <w:r>
+        <w:rPr>
+          <w:rFonts w:hint="eastAsia"/>
+        </w:rPr>
+        <w:t>改善</w:t>
+      </w:r>
+      <w:r>
+        <w:rPr>
+          <w:rFonts w:hint="eastAsia"/>
+        </w:rPr>
+        <w:t>contours</w:t>
+      </w:r>
+      <w:r>
+        <w:rPr>
+          <w:rFonts w:hint="eastAsia"/>
+        </w:rPr>
+        <w:t>获取算法</w:t>
+      </w:r>
+      <w:r>
+        <w:rPr>
+          <w:rFonts w:hint="eastAsia"/>
+        </w:rPr>
+        <w:t>后：</w:t>
+      </w:r>
+    </w:p>
+    <w:p>
+      <w:pPr>
+        <w:pStyle w:val="a3"/>
+        <w:ind w:left="1200" w:firstLineChars="0" w:firstLine="0"/>
+      </w:pPr>
+      <w:r>
+        <w:t>B</w:t>
+      </w:r>
+      <w:r>
+        <w:rPr>
+          <w:rFonts w:hint="eastAsia"/>
+        </w:rPr>
+        <w:t>ayes</w:t>
+      </w:r>
+      <w:r>
+        <w:t xml:space="preserve">: </w:t>
+      </w:r>
+      <w:r>
+        <w:tab/>
+      </w:r>
+      <w:r>
+        <w:t>97.36%</w:t>
+      </w:r>
+      <w:r>
+        <w:tab/>
+        <w:t>96.15%</w:t>
+      </w:r>
+      <w:r>
+        <w:tab/>
+        <w:t>98.56%</w:t>
+      </w:r>
+      <w:r>
+        <w:tab/>
+        <w:t>98.07%</w:t>
+      </w:r>
+      <w:r>
+        <w:tab/>
+        <w:t>97.84%</w:t>
+      </w:r>
+    </w:p>
+    <w:p>
+      <w:pPr>
+        <w:pStyle w:val="a3"/>
+        <w:ind w:left="1200" w:firstLineChars="100" w:firstLine="210"/>
+      </w:pPr>
+      <w:r>
+        <w:t>NN</w:t>
+      </w:r>
+      <w:r>
+        <w:t xml:space="preserve">: </w:t>
+      </w:r>
+      <w:r>
+        <w:tab/>
+      </w:r>
+      <w:r>
+        <w:t>89.66%</w:t>
+      </w:r>
+      <w:r>
+        <w:tab/>
+        <w:t>89.66%</w:t>
+      </w:r>
+      <w:r>
+        <w:tab/>
+        <w:t>90.14%</w:t>
+      </w:r>
+      <w:r>
+        <w:tab/>
+        <w:t>88.46%</w:t>
+      </w:r>
+      <w:r>
+        <w:tab/>
+        <w:t>89.90%</w:t>
+      </w:r>
+    </w:p>
+    <w:p>
+      <w:pPr>
+        <w:pStyle w:val="a3"/>
+        <w:ind w:left="1200" w:firstLineChars="50" w:firstLine="105"/>
+        <w:rPr>
+          <w:rFonts w:hint="eastAsia"/>
+        </w:rPr>
+      </w:pPr>
+      <w:r>
+        <w:t xml:space="preserve">SVM: </w:t>
+      </w:r>
+      <w:r>
+        <w:tab/>
+      </w:r>
+      <w:r>
+        <w:t>83.89%</w:t>
+      </w:r>
+      <w:r>
+        <w:tab/>
+        <w:t>83.65%</w:t>
+      </w:r>
+      <w:r>
+        <w:tab/>
+        <w:t>86.06%</w:t>
+      </w:r>
+      <w:r>
+        <w:tab/>
+        <w:t>85.10%</w:t>
+      </w:r>
+      <w:r>
+        <w:tab/>
+        <w:t>84.86%</w:t>
+      </w:r>
+    </w:p>
+    <w:tbl>
+      <w:tblPr>
+        <w:tblpPr w:leftFromText="180" w:rightFromText="180" w:vertAnchor="text" w:horzAnchor="margin" w:tblpXSpec="center" w:tblpY="110"/>
+        <w:tblW w:w="6720" w:type="dxa"/>
+        <w:tblLook w:val="04A0" w:firstRow="1" w:lastRow="0" w:firstColumn="1" w:lastColumn="0" w:noHBand="0" w:noVBand="1"/>
+      </w:tblPr>
+      <w:tblGrid>
+        <w:gridCol w:w="960"/>
+        <w:gridCol w:w="960"/>
+        <w:gridCol w:w="960"/>
+        <w:gridCol w:w="960"/>
+        <w:gridCol w:w="960"/>
+        <w:gridCol w:w="960"/>
+        <w:gridCol w:w="960"/>
+      </w:tblGrid>
+      <w:tr>
+        <w:trPr>
+          <w:trHeight w:val="324"/>
+        </w:trPr>
+        <w:tc>
+          <w:tcPr>
+            <w:tcW w:w="960" w:type="dxa"/>
+            <w:tcBorders>
+              <w:top w:val="single" w:sz="4" w:space="0" w:color="auto"/>
+              <w:left w:val="single" w:sz="4" w:space="0" w:color="auto"/>
+              <w:bottom w:val="single" w:sz="4" w:space="0" w:color="auto"/>
+              <w:right w:val="single" w:sz="4" w:space="0" w:color="auto"/>
+            </w:tcBorders>
+            <w:shd w:val="clear" w:color="auto" w:fill="auto"/>
+            <w:vAlign w:val="center"/>
+            <w:hideMark/>
+          </w:tcPr>
+          <w:p>
+            <w:pPr>
+              <w:widowControl/>
+              <w:jc w:val="center"/>
+              <w:rPr>
+                <w:rFonts w:ascii="Calibri" w:eastAsia="宋体" w:hAnsi="Calibri" w:cs="Calibri"/>
+                <w:color w:val="000000"/>
+                <w:kern w:val="0"/>
+                <w:szCs w:val="21"/>
+              </w:rPr>
+            </w:pPr>
+            <w:r>
+              <w:rPr>
+                <w:rFonts w:ascii="Calibri" w:eastAsia="宋体" w:hAnsi="Calibri" w:cs="Calibri"/>
+                <w:color w:val="000000"/>
+                <w:kern w:val="0"/>
+                <w:szCs w:val="21"/>
+              </w:rPr>
+              <w:t xml:space="preserve">　</w:t>
+            </w:r>
+          </w:p>
+        </w:tc>
+        <w:tc>
+          <w:tcPr>
+            <w:tcW w:w="960" w:type="dxa"/>
+            <w:tcBorders>
+              <w:top w:val="single" w:sz="4" w:space="0" w:color="auto"/>
+              <w:left w:val="nil"/>
+              <w:bottom w:val="single" w:sz="4" w:space="0" w:color="auto"/>
+              <w:right w:val="single" w:sz="4" w:space="0" w:color="auto"/>
+            </w:tcBorders>
+            <w:shd w:val="clear" w:color="auto" w:fill="auto"/>
+            <w:vAlign w:val="center"/>
+            <w:hideMark/>
+          </w:tcPr>
+          <w:p>
+            <w:pPr>
+              <w:widowControl/>
+              <w:jc w:val="center"/>
+              <w:rPr>
+                <w:rFonts w:ascii="Calibri" w:eastAsia="宋体" w:hAnsi="Calibri" w:cs="Calibri"/>
+                <w:color w:val="000000"/>
+                <w:kern w:val="0"/>
+                <w:szCs w:val="21"/>
+              </w:rPr>
+            </w:pPr>
+            <w:r>
+              <w:rPr>
+                <w:rFonts w:ascii="Calibri" w:eastAsia="宋体" w:hAnsi="Calibri" w:cs="Calibri"/>
+                <w:color w:val="000000"/>
+                <w:kern w:val="0"/>
+                <w:szCs w:val="21"/>
+              </w:rPr>
+              <w:t>1</w:t>
+            </w:r>
+            <w:r>
+              <w:rPr>
+                <w:rFonts w:ascii="Calibri" w:eastAsia="宋体" w:hAnsi="Calibri" w:cs="Calibri"/>
+                <w:color w:val="000000"/>
+                <w:kern w:val="0"/>
+                <w:szCs w:val="21"/>
+                <w:vertAlign w:val="superscript"/>
+              </w:rPr>
+              <w:t>st</w:t>
+            </w:r>
+          </w:p>
+        </w:tc>
+        <w:tc>
+          <w:tcPr>
+            <w:tcW w:w="960" w:type="dxa"/>
+            <w:tcBorders>
+              <w:top w:val="single" w:sz="4" w:space="0" w:color="auto"/>
+              <w:left w:val="nil"/>
+              <w:bottom w:val="single" w:sz="4" w:space="0" w:color="auto"/>
+              <w:right w:val="single" w:sz="4" w:space="0" w:color="auto"/>
+            </w:tcBorders>
+            <w:shd w:val="clear" w:color="auto" w:fill="auto"/>
+            <w:vAlign w:val="center"/>
+            <w:hideMark/>
+          </w:tcPr>
+          <w:p>
+            <w:pPr>
+              <w:widowControl/>
+              <w:jc w:val="center"/>
+              <w:rPr>
+                <w:rFonts w:ascii="Calibri" w:eastAsia="宋体" w:hAnsi="Calibri" w:cs="Calibri"/>
+                <w:color w:val="000000"/>
+                <w:kern w:val="0"/>
+                <w:szCs w:val="21"/>
+              </w:rPr>
+            </w:pPr>
+            <w:r>
+              <w:rPr>
+                <w:rFonts w:ascii="Calibri" w:eastAsia="宋体" w:hAnsi="Calibri" w:cs="Calibri"/>
+                <w:color w:val="000000"/>
+                <w:kern w:val="0"/>
+                <w:szCs w:val="21"/>
+              </w:rPr>
+              <w:t>2</w:t>
+            </w:r>
+            <w:r>
+              <w:rPr>
+                <w:rFonts w:ascii="Calibri" w:eastAsia="宋体" w:hAnsi="Calibri" w:cs="Calibri"/>
+                <w:color w:val="000000"/>
+                <w:kern w:val="0"/>
+                <w:szCs w:val="21"/>
+                <w:vertAlign w:val="superscript"/>
+              </w:rPr>
+              <w:t>nd</w:t>
+            </w:r>
+          </w:p>
+        </w:tc>
+        <w:tc>
+          <w:tcPr>
+            <w:tcW w:w="960" w:type="dxa"/>
+            <w:tcBorders>
+              <w:top w:val="single" w:sz="4" w:space="0" w:color="auto"/>
+              <w:left w:val="nil"/>
+              <w:bottom w:val="single" w:sz="4" w:space="0" w:color="auto"/>
+              <w:right w:val="single" w:sz="4" w:space="0" w:color="auto"/>
+            </w:tcBorders>
+            <w:shd w:val="clear" w:color="auto" w:fill="auto"/>
+            <w:vAlign w:val="center"/>
+            <w:hideMark/>
+          </w:tcPr>
+          <w:p>
+            <w:pPr>
+              <w:widowControl/>
+              <w:jc w:val="center"/>
+              <w:rPr>
+                <w:rFonts w:ascii="Calibri" w:eastAsia="宋体" w:hAnsi="Calibri" w:cs="Calibri"/>
+                <w:color w:val="000000"/>
+                <w:kern w:val="0"/>
+                <w:szCs w:val="21"/>
+              </w:rPr>
+            </w:pPr>
+            <w:r>
+              <w:rPr>
+                <w:rFonts w:ascii="Calibri" w:eastAsia="宋体" w:hAnsi="Calibri" w:cs="Calibri"/>
+                <w:color w:val="000000"/>
+                <w:kern w:val="0"/>
+                <w:szCs w:val="21"/>
+              </w:rPr>
+              <w:t>3</w:t>
+            </w:r>
+            <w:r>
+              <w:rPr>
+                <w:rFonts w:ascii="Calibri" w:eastAsia="宋体" w:hAnsi="Calibri" w:cs="Calibri"/>
+                <w:color w:val="000000"/>
+                <w:kern w:val="0"/>
+                <w:szCs w:val="21"/>
+                <w:vertAlign w:val="superscript"/>
+              </w:rPr>
+              <w:t>rd</w:t>
+            </w:r>
+          </w:p>
+        </w:tc>
+        <w:tc>
+          <w:tcPr>
+            <w:tcW w:w="960" w:type="dxa"/>
+            <w:tcBorders>
+              <w:top w:val="single" w:sz="4" w:space="0" w:color="auto"/>
+              <w:left w:val="nil"/>
+              <w:bottom w:val="single" w:sz="4" w:space="0" w:color="auto"/>
+              <w:right w:val="single" w:sz="4" w:space="0" w:color="auto"/>
+            </w:tcBorders>
+            <w:shd w:val="clear" w:color="auto" w:fill="auto"/>
+            <w:vAlign w:val="center"/>
+            <w:hideMark/>
+          </w:tcPr>
+          <w:p>
+            <w:pPr>
+              <w:widowControl/>
+              <w:jc w:val="center"/>
+              <w:rPr>
+                <w:rFonts w:ascii="Calibri" w:eastAsia="宋体" w:hAnsi="Calibri" w:cs="Calibri"/>
+                <w:color w:val="000000"/>
+                <w:kern w:val="0"/>
+                <w:szCs w:val="21"/>
+              </w:rPr>
+            </w:pPr>
+            <w:r>
+              <w:rPr>
+                <w:rFonts w:ascii="Calibri" w:eastAsia="宋体" w:hAnsi="Calibri" w:cs="Calibri"/>
+                <w:color w:val="000000"/>
+                <w:kern w:val="0"/>
+                <w:szCs w:val="21"/>
+              </w:rPr>
+              <w:t>4</w:t>
+            </w:r>
+            <w:r>
+              <w:rPr>
+                <w:rFonts w:ascii="Calibri" w:eastAsia="宋体" w:hAnsi="Calibri" w:cs="Calibri"/>
+                <w:color w:val="000000"/>
+                <w:kern w:val="0"/>
+                <w:szCs w:val="21"/>
+                <w:vertAlign w:val="superscript"/>
+              </w:rPr>
+              <w:t>th</w:t>
+            </w:r>
+          </w:p>
+        </w:tc>
+        <w:tc>
+          <w:tcPr>
+            <w:tcW w:w="960" w:type="dxa"/>
+            <w:tcBorders>
+              <w:top w:val="single" w:sz="4" w:space="0" w:color="auto"/>
+              <w:left w:val="nil"/>
+              <w:bottom w:val="single" w:sz="4" w:space="0" w:color="auto"/>
+              <w:right w:val="single" w:sz="4" w:space="0" w:color="auto"/>
+            </w:tcBorders>
+            <w:shd w:val="clear" w:color="auto" w:fill="auto"/>
+            <w:vAlign w:val="center"/>
+            <w:hideMark/>
+          </w:tcPr>
+          <w:p>
+            <w:pPr>
+              <w:widowControl/>
+              <w:jc w:val="center"/>
+              <w:rPr>
+                <w:rFonts w:ascii="Calibri" w:eastAsia="宋体" w:hAnsi="Calibri" w:cs="Calibri"/>
+                <w:color w:val="000000"/>
+                <w:kern w:val="0"/>
+                <w:szCs w:val="21"/>
+              </w:rPr>
+            </w:pPr>
+            <w:r>
+              <w:rPr>
+                <w:rFonts w:ascii="Calibri" w:eastAsia="宋体" w:hAnsi="Calibri" w:cs="Calibri"/>
+                <w:color w:val="000000"/>
+                <w:kern w:val="0"/>
+                <w:szCs w:val="21"/>
+              </w:rPr>
+              <w:t>5</w:t>
+            </w:r>
+            <w:r>
+              <w:rPr>
+                <w:rFonts w:ascii="Calibri" w:eastAsia="宋体" w:hAnsi="Calibri" w:cs="Calibri"/>
+                <w:color w:val="000000"/>
+                <w:kern w:val="0"/>
+                <w:szCs w:val="21"/>
+                <w:vertAlign w:val="superscript"/>
+              </w:rPr>
+              <w:t>th</w:t>
+            </w:r>
+          </w:p>
+        </w:tc>
+        <w:tc>
+          <w:tcPr>
+            <w:tcW w:w="960" w:type="dxa"/>
+            <w:tcBorders>
+              <w:top w:val="single" w:sz="4" w:space="0" w:color="auto"/>
+              <w:left w:val="nil"/>
+              <w:bottom w:val="single" w:sz="4" w:space="0" w:color="auto"/>
+              <w:right w:val="single" w:sz="4" w:space="0" w:color="auto"/>
+            </w:tcBorders>
+            <w:shd w:val="clear" w:color="auto" w:fill="auto"/>
+            <w:vAlign w:val="center"/>
+            <w:hideMark/>
+          </w:tcPr>
+          <w:p>
+            <w:pPr>
+              <w:widowControl/>
+              <w:jc w:val="center"/>
+              <w:rPr>
+                <w:rFonts w:ascii="Calibri" w:eastAsia="宋体" w:hAnsi="Calibri" w:cs="Calibri"/>
+                <w:color w:val="000000"/>
+                <w:kern w:val="0"/>
+                <w:szCs w:val="21"/>
+              </w:rPr>
+            </w:pPr>
+            <w:r>
+              <w:rPr>
+                <w:rFonts w:ascii="Calibri" w:eastAsia="宋体" w:hAnsi="Calibri" w:cs="Calibri"/>
+                <w:color w:val="000000"/>
+                <w:kern w:val="0"/>
+                <w:szCs w:val="21"/>
+              </w:rPr>
+              <w:t>Average</w:t>
+            </w:r>
+          </w:p>
+        </w:tc>
+      </w:tr>
+      <w:tr>
+        <w:trPr>
+          <w:trHeight w:val="288"/>
+        </w:trPr>
+        <w:tc>
+          <w:tcPr>
+            <w:tcW w:w="960" w:type="dxa"/>
+            <w:tcBorders>
+              <w:top w:val="nil"/>
+              <w:left w:val="single" w:sz="4" w:space="0" w:color="auto"/>
+              <w:bottom w:val="single" w:sz="4" w:space="0" w:color="auto"/>
+              <w:right w:val="single" w:sz="4" w:space="0" w:color="auto"/>
+            </w:tcBorders>
+            <w:shd w:val="clear" w:color="auto" w:fill="auto"/>
+            <w:vAlign w:val="center"/>
+            <w:hideMark/>
+          </w:tcPr>
+          <w:p>
+            <w:pPr>
+              <w:widowControl/>
+              <w:jc w:val="center"/>
+              <w:rPr>
+                <w:rFonts w:ascii="Calibri" w:eastAsia="宋体" w:hAnsi="Calibri" w:cs="Calibri"/>
+                <w:color w:val="000000"/>
+                <w:kern w:val="0"/>
+                <w:szCs w:val="21"/>
+              </w:rPr>
+            </w:pPr>
+            <w:r>
+              <w:rPr>
+                <w:rFonts w:ascii="Calibri" w:eastAsia="宋体" w:hAnsi="Calibri" w:cs="Calibri"/>
+                <w:color w:val="000000"/>
+                <w:kern w:val="0"/>
+                <w:szCs w:val="21"/>
+              </w:rPr>
+              <w:t>Bayes</w:t>
+            </w:r>
+          </w:p>
+        </w:tc>
+        <w:tc>
+          <w:tcPr>
+            <w:tcW w:w="960" w:type="dxa"/>
+            <w:tcBorders>
+              <w:top w:val="nil"/>
+              <w:left w:val="nil"/>
+              <w:bottom w:val="single" w:sz="4" w:space="0" w:color="auto"/>
+              <w:right w:val="single" w:sz="4" w:space="0" w:color="auto"/>
+            </w:tcBorders>
+            <w:shd w:val="clear" w:color="auto" w:fill="auto"/>
+            <w:vAlign w:val="center"/>
+            <w:hideMark/>
+          </w:tcPr>
+          <w:p>
+            <w:pPr>
+              <w:widowControl/>
+              <w:jc w:val="center"/>
+              <w:rPr>
+                <w:rFonts w:ascii="Calibri" w:eastAsia="宋体" w:hAnsi="Calibri" w:cs="Calibri"/>
+                <w:color w:val="000000"/>
+                <w:kern w:val="0"/>
+                <w:szCs w:val="21"/>
+              </w:rPr>
+            </w:pPr>
+            <w:r>
+              <w:rPr>
+                <w:rFonts w:ascii="Calibri" w:eastAsia="宋体" w:hAnsi="Calibri" w:cs="Calibri"/>
+                <w:color w:val="000000"/>
+                <w:kern w:val="0"/>
+                <w:szCs w:val="21"/>
+              </w:rPr>
+              <w:t>97.36%</w:t>
+            </w:r>
+          </w:p>
+        </w:tc>
+        <w:tc>
+          <w:tcPr>
+            <w:tcW w:w="960" w:type="dxa"/>
+            <w:tcBorders>
+              <w:top w:val="nil"/>
+              <w:left w:val="nil"/>
+              <w:bottom w:val="single" w:sz="4" w:space="0" w:color="auto"/>
+              <w:right w:val="single" w:sz="4" w:space="0" w:color="auto"/>
+            </w:tcBorders>
+            <w:shd w:val="clear" w:color="auto" w:fill="auto"/>
+            <w:vAlign w:val="center"/>
+            <w:hideMark/>
+          </w:tcPr>
+          <w:p>
+            <w:pPr>
+              <w:widowControl/>
+              <w:jc w:val="center"/>
+              <w:rPr>
+                <w:rFonts w:ascii="Calibri" w:eastAsia="宋体" w:hAnsi="Calibri" w:cs="Calibri"/>
+                <w:color w:val="000000"/>
+                <w:kern w:val="0"/>
+                <w:szCs w:val="21"/>
+              </w:rPr>
+            </w:pPr>
+            <w:r>
+              <w:rPr>
+                <w:rFonts w:ascii="Calibri" w:eastAsia="宋体" w:hAnsi="Calibri" w:cs="Calibri"/>
+                <w:color w:val="000000"/>
+                <w:kern w:val="0"/>
+                <w:szCs w:val="21"/>
+              </w:rPr>
+              <w:t>96.15%</w:t>
+            </w:r>
+          </w:p>
+        </w:tc>
+        <w:tc>
+          <w:tcPr>
+            <w:tcW w:w="960" w:type="dxa"/>
+            <w:tcBorders>
+              <w:top w:val="nil"/>
+              <w:left w:val="nil"/>
+              <w:bottom w:val="single" w:sz="4" w:space="0" w:color="auto"/>
+              <w:right w:val="single" w:sz="4" w:space="0" w:color="auto"/>
+            </w:tcBorders>
+            <w:shd w:val="clear" w:color="auto" w:fill="auto"/>
+            <w:vAlign w:val="center"/>
+            <w:hideMark/>
+          </w:tcPr>
+          <w:p>
+            <w:pPr>
+              <w:widowControl/>
+              <w:jc w:val="center"/>
+              <w:rPr>
+                <w:rFonts w:ascii="Calibri" w:eastAsia="宋体" w:hAnsi="Calibri" w:cs="Calibri"/>
+                <w:color w:val="000000"/>
+                <w:kern w:val="0"/>
+                <w:szCs w:val="21"/>
+              </w:rPr>
+            </w:pPr>
+            <w:r>
+              <w:rPr>
+                <w:rFonts w:ascii="Calibri" w:eastAsia="宋体" w:hAnsi="Calibri" w:cs="Calibri"/>
+                <w:color w:val="000000"/>
+                <w:kern w:val="0"/>
+                <w:szCs w:val="21"/>
+              </w:rPr>
+              <w:t>98.56%</w:t>
+            </w:r>
+          </w:p>
+        </w:tc>
+        <w:tc>
+          <w:tcPr>
+            <w:tcW w:w="960" w:type="dxa"/>
+            <w:tcBorders>
+              <w:top w:val="nil"/>
+              <w:left w:val="nil"/>
+              <w:bottom w:val="single" w:sz="4" w:space="0" w:color="auto"/>
+              <w:right w:val="single" w:sz="4" w:space="0" w:color="auto"/>
+            </w:tcBorders>
+            <w:shd w:val="clear" w:color="auto" w:fill="auto"/>
+            <w:vAlign w:val="center"/>
+            <w:hideMark/>
+          </w:tcPr>
+          <w:p>
+            <w:pPr>
+              <w:widowControl/>
+              <w:jc w:val="center"/>
+              <w:rPr>
+                <w:rFonts w:ascii="Calibri" w:eastAsia="宋体" w:hAnsi="Calibri" w:cs="Calibri"/>
+                <w:color w:val="000000"/>
+                <w:kern w:val="0"/>
+                <w:szCs w:val="21"/>
+              </w:rPr>
+            </w:pPr>
+            <w:r>
+              <w:rPr>
+                <w:rFonts w:ascii="Calibri" w:eastAsia="宋体" w:hAnsi="Calibri" w:cs="Calibri"/>
+                <w:color w:val="000000"/>
+                <w:kern w:val="0"/>
+                <w:szCs w:val="21"/>
+              </w:rPr>
+              <w:t>98.07%</w:t>
+            </w:r>
+          </w:p>
+        </w:tc>
+        <w:tc>
+          <w:tcPr>
+            <w:tcW w:w="960" w:type="dxa"/>
+            <w:tcBorders>
+              <w:top w:val="nil"/>
+              <w:left w:val="nil"/>
+              <w:bottom w:val="single" w:sz="4" w:space="0" w:color="auto"/>
+              <w:right w:val="single" w:sz="4" w:space="0" w:color="auto"/>
+            </w:tcBorders>
+            <w:shd w:val="clear" w:color="auto" w:fill="auto"/>
+            <w:vAlign w:val="center"/>
+            <w:hideMark/>
+          </w:tcPr>
+          <w:p>
+            <w:pPr>
+              <w:widowControl/>
+              <w:jc w:val="center"/>
+              <w:rPr>
+                <w:rFonts w:ascii="Calibri" w:eastAsia="宋体" w:hAnsi="Calibri" w:cs="Calibri"/>
+                <w:color w:val="000000"/>
+                <w:kern w:val="0"/>
+                <w:szCs w:val="21"/>
+              </w:rPr>
+            </w:pPr>
+            <w:r>
+              <w:rPr>
+                <w:rFonts w:ascii="Calibri" w:eastAsia="宋体" w:hAnsi="Calibri" w:cs="Calibri"/>
+                <w:color w:val="000000"/>
+                <w:kern w:val="0"/>
+                <w:szCs w:val="21"/>
+              </w:rPr>
+              <w:t>97.84%</w:t>
+            </w:r>
+          </w:p>
+        </w:tc>
+        <w:tc>
+          <w:tcPr>
+            <w:tcW w:w="960" w:type="dxa"/>
+            <w:tcBorders>
+              <w:top w:val="nil"/>
+              <w:left w:val="nil"/>
+              <w:bottom w:val="single" w:sz="4" w:space="0" w:color="auto"/>
+              <w:right w:val="single" w:sz="4" w:space="0" w:color="auto"/>
+            </w:tcBorders>
+            <w:shd w:val="clear" w:color="auto" w:fill="auto"/>
+            <w:noWrap/>
+            <w:vAlign w:val="bottom"/>
+            <w:hideMark/>
+          </w:tcPr>
+          <w:p>
+            <w:pPr>
+              <w:widowControl/>
+              <w:jc w:val="right"/>
+              <w:rPr>
+                <w:rFonts w:ascii="宋体" w:eastAsia="宋体" w:hAnsi="宋体" w:cs="宋体"/>
+                <w:color w:val="000000"/>
+                <w:kern w:val="0"/>
+                <w:sz w:val="22"/>
+              </w:rPr>
+            </w:pPr>
+            <w:r>
+              <w:rPr>
+                <w:rFonts w:ascii="宋体" w:eastAsia="宋体" w:hAnsi="宋体" w:cs="宋体" w:hint="eastAsia"/>
+                <w:color w:val="000000"/>
+                <w:kern w:val="0"/>
+                <w:sz w:val="22"/>
+              </w:rPr>
+              <w:t>97.60%</w:t>
+            </w:r>
+          </w:p>
+        </w:tc>
+      </w:tr>
+      <w:tr>
+        <w:trPr>
+          <w:trHeight w:val="288"/>
+        </w:trPr>
+        <w:tc>
+          <w:tcPr>
+            <w:tcW w:w="960" w:type="dxa"/>
+            <w:tcBorders>
+              <w:top w:val="nil"/>
+              <w:left w:val="single" w:sz="4" w:space="0" w:color="auto"/>
+              <w:bottom w:val="single" w:sz="4" w:space="0" w:color="auto"/>
+              <w:right w:val="single" w:sz="4" w:space="0" w:color="auto"/>
+            </w:tcBorders>
+            <w:shd w:val="clear" w:color="auto" w:fill="auto"/>
+            <w:vAlign w:val="center"/>
+            <w:hideMark/>
+          </w:tcPr>
+          <w:p>
+            <w:pPr>
+              <w:widowControl/>
+              <w:jc w:val="center"/>
+              <w:rPr>
+                <w:rFonts w:ascii="Calibri" w:eastAsia="宋体" w:hAnsi="Calibri" w:cs="Calibri" w:hint="eastAsia"/>
+                <w:color w:val="000000"/>
+                <w:kern w:val="0"/>
+                <w:szCs w:val="21"/>
+              </w:rPr>
+            </w:pPr>
+            <w:r>
+              <w:rPr>
+                <w:rFonts w:ascii="Calibri" w:eastAsia="宋体" w:hAnsi="Calibri" w:cs="Calibri"/>
+                <w:color w:val="000000"/>
+                <w:kern w:val="0"/>
+                <w:szCs w:val="21"/>
+              </w:rPr>
+              <w:t>NN</w:t>
+            </w:r>
+          </w:p>
+        </w:tc>
+        <w:tc>
+          <w:tcPr>
+            <w:tcW w:w="960" w:type="dxa"/>
+            <w:tcBorders>
+              <w:top w:val="nil"/>
+              <w:left w:val="nil"/>
+              <w:bottom w:val="single" w:sz="4" w:space="0" w:color="auto"/>
+              <w:right w:val="single" w:sz="4" w:space="0" w:color="auto"/>
+            </w:tcBorders>
+            <w:shd w:val="clear" w:color="auto" w:fill="auto"/>
+            <w:vAlign w:val="center"/>
+            <w:hideMark/>
+          </w:tcPr>
+          <w:p>
+            <w:pPr>
+              <w:widowControl/>
+              <w:jc w:val="center"/>
+              <w:rPr>
+                <w:rFonts w:ascii="Calibri" w:eastAsia="宋体" w:hAnsi="Calibri" w:cs="Calibri"/>
+                <w:color w:val="000000"/>
+                <w:kern w:val="0"/>
+                <w:szCs w:val="21"/>
+              </w:rPr>
+            </w:pPr>
+            <w:r>
+              <w:rPr>
+                <w:rFonts w:ascii="Calibri" w:eastAsia="宋体" w:hAnsi="Calibri" w:cs="Calibri"/>
+                <w:color w:val="000000"/>
+                <w:kern w:val="0"/>
+                <w:szCs w:val="21"/>
+              </w:rPr>
+              <w:t>89.66%</w:t>
+            </w:r>
+          </w:p>
+        </w:tc>
+        <w:tc>
+          <w:tcPr>
+            <w:tcW w:w="960" w:type="dxa"/>
+            <w:tcBorders>
+              <w:top w:val="nil"/>
+              <w:left w:val="nil"/>
+              <w:bottom w:val="single" w:sz="4" w:space="0" w:color="auto"/>
+              <w:right w:val="single" w:sz="4" w:space="0" w:color="auto"/>
+            </w:tcBorders>
+            <w:shd w:val="clear" w:color="auto" w:fill="auto"/>
+            <w:vAlign w:val="center"/>
+            <w:hideMark/>
+          </w:tcPr>
+          <w:p>
+            <w:pPr>
+              <w:widowControl/>
+              <w:jc w:val="center"/>
+              <w:rPr>
+                <w:rFonts w:ascii="Calibri" w:eastAsia="宋体" w:hAnsi="Calibri" w:cs="Calibri"/>
+                <w:color w:val="000000"/>
+                <w:kern w:val="0"/>
+                <w:szCs w:val="21"/>
+              </w:rPr>
+            </w:pPr>
+            <w:r>
+              <w:rPr>
+                <w:rFonts w:ascii="Calibri" w:eastAsia="宋体" w:hAnsi="Calibri" w:cs="Calibri"/>
+                <w:color w:val="000000"/>
+                <w:kern w:val="0"/>
+                <w:szCs w:val="21"/>
+              </w:rPr>
+              <w:t>89.66%</w:t>
+            </w:r>
+          </w:p>
+        </w:tc>
+        <w:tc>
+          <w:tcPr>
+            <w:tcW w:w="960" w:type="dxa"/>
+            <w:tcBorders>
+              <w:top w:val="nil"/>
+              <w:left w:val="nil"/>
+              <w:bottom w:val="single" w:sz="4" w:space="0" w:color="auto"/>
+              <w:right w:val="single" w:sz="4" w:space="0" w:color="auto"/>
+            </w:tcBorders>
+            <w:shd w:val="clear" w:color="auto" w:fill="auto"/>
+            <w:vAlign w:val="center"/>
+            <w:hideMark/>
+          </w:tcPr>
+          <w:p>
+            <w:pPr>
+              <w:widowControl/>
+              <w:jc w:val="center"/>
+              <w:rPr>
+                <w:rFonts w:ascii="Calibri" w:eastAsia="宋体" w:hAnsi="Calibri" w:cs="Calibri"/>
+                <w:color w:val="000000"/>
+                <w:kern w:val="0"/>
+                <w:szCs w:val="21"/>
+              </w:rPr>
+            </w:pPr>
+            <w:r>
+              <w:rPr>
+                <w:rFonts w:ascii="Calibri" w:eastAsia="宋体" w:hAnsi="Calibri" w:cs="Calibri"/>
+                <w:color w:val="000000"/>
+                <w:kern w:val="0"/>
+                <w:szCs w:val="21"/>
+              </w:rPr>
+              <w:t>90.14%</w:t>
+            </w:r>
+          </w:p>
+        </w:tc>
+        <w:tc>
+          <w:tcPr>
+            <w:tcW w:w="960" w:type="dxa"/>
+            <w:tcBorders>
+              <w:top w:val="nil"/>
+              <w:left w:val="nil"/>
+              <w:bottom w:val="single" w:sz="4" w:space="0" w:color="auto"/>
+              <w:right w:val="single" w:sz="4" w:space="0" w:color="auto"/>
+            </w:tcBorders>
+            <w:shd w:val="clear" w:color="auto" w:fill="auto"/>
+            <w:vAlign w:val="center"/>
+            <w:hideMark/>
+          </w:tcPr>
+          <w:p>
+            <w:pPr>
+              <w:widowControl/>
+              <w:jc w:val="center"/>
+              <w:rPr>
+                <w:rFonts w:ascii="Calibri" w:eastAsia="宋体" w:hAnsi="Calibri" w:cs="Calibri"/>
+                <w:color w:val="000000"/>
+                <w:kern w:val="0"/>
+                <w:szCs w:val="21"/>
+              </w:rPr>
+            </w:pPr>
+            <w:r>
+              <w:rPr>
+                <w:rFonts w:ascii="Calibri" w:eastAsia="宋体" w:hAnsi="Calibri" w:cs="Calibri"/>
+                <w:color w:val="000000"/>
+                <w:kern w:val="0"/>
+                <w:szCs w:val="21"/>
+              </w:rPr>
+              <w:t>88.46%</w:t>
+            </w:r>
+          </w:p>
+        </w:tc>
+        <w:tc>
+          <w:tcPr>
+            <w:tcW w:w="960" w:type="dxa"/>
+            <w:tcBorders>
+              <w:top w:val="nil"/>
+              <w:left w:val="nil"/>
+              <w:bottom w:val="single" w:sz="4" w:space="0" w:color="auto"/>
+              <w:right w:val="single" w:sz="4" w:space="0" w:color="auto"/>
+            </w:tcBorders>
+            <w:shd w:val="clear" w:color="auto" w:fill="auto"/>
+            <w:vAlign w:val="center"/>
+            <w:hideMark/>
+          </w:tcPr>
+          <w:p>
+            <w:pPr>
+              <w:widowControl/>
+              <w:jc w:val="center"/>
+              <w:rPr>
+                <w:rFonts w:ascii="Calibri" w:eastAsia="宋体" w:hAnsi="Calibri" w:cs="Calibri"/>
+                <w:color w:val="000000"/>
+                <w:kern w:val="0"/>
+                <w:szCs w:val="21"/>
+              </w:rPr>
+            </w:pPr>
+            <w:r>
+              <w:rPr>
+                <w:rFonts w:ascii="Calibri" w:eastAsia="宋体" w:hAnsi="Calibri" w:cs="Calibri"/>
+                <w:color w:val="000000"/>
+                <w:kern w:val="0"/>
+                <w:szCs w:val="21"/>
+              </w:rPr>
+              <w:t>89.90%</w:t>
+            </w:r>
+          </w:p>
+        </w:tc>
+        <w:tc>
+          <w:tcPr>
+            <w:tcW w:w="960" w:type="dxa"/>
+            <w:tcBorders>
+              <w:top w:val="nil"/>
+              <w:left w:val="nil"/>
+              <w:bottom w:val="single" w:sz="4" w:space="0" w:color="auto"/>
+              <w:right w:val="single" w:sz="4" w:space="0" w:color="auto"/>
+            </w:tcBorders>
+            <w:shd w:val="clear" w:color="auto" w:fill="auto"/>
+            <w:noWrap/>
+            <w:vAlign w:val="bottom"/>
+            <w:hideMark/>
+          </w:tcPr>
+          <w:p>
+            <w:pPr>
+              <w:widowControl/>
+              <w:jc w:val="right"/>
+              <w:rPr>
+                <w:rFonts w:ascii="宋体" w:eastAsia="宋体" w:hAnsi="宋体" w:cs="宋体"/>
+                <w:color w:val="000000"/>
+                <w:kern w:val="0"/>
+                <w:sz w:val="22"/>
+              </w:rPr>
+            </w:pPr>
+            <w:r>
+              <w:rPr>
+                <w:rFonts w:ascii="宋体" w:eastAsia="宋体" w:hAnsi="宋体" w:cs="宋体" w:hint="eastAsia"/>
+                <w:color w:val="000000"/>
+                <w:kern w:val="0"/>
+                <w:sz w:val="22"/>
+              </w:rPr>
+              <w:t>89.56%</w:t>
+            </w:r>
+          </w:p>
+        </w:tc>
+      </w:tr>
+      <w:tr>
+        <w:trPr>
+          <w:trHeight w:val="288"/>
+        </w:trPr>
+        <w:tc>
+          <w:tcPr>
+            <w:tcW w:w="960" w:type="dxa"/>
+            <w:tcBorders>
+              <w:top w:val="nil"/>
+              <w:left w:val="single" w:sz="4" w:space="0" w:color="auto"/>
+              <w:bottom w:val="single" w:sz="4" w:space="0" w:color="auto"/>
+              <w:right w:val="single" w:sz="4" w:space="0" w:color="auto"/>
+            </w:tcBorders>
+            <w:shd w:val="clear" w:color="auto" w:fill="auto"/>
+            <w:vAlign w:val="center"/>
+            <w:hideMark/>
+          </w:tcPr>
+          <w:p>
+            <w:pPr>
+              <w:widowControl/>
+              <w:jc w:val="center"/>
+              <w:rPr>
+                <w:rFonts w:ascii="Calibri" w:eastAsia="宋体" w:hAnsi="Calibri" w:cs="Calibri" w:hint="eastAsia"/>
+                <w:color w:val="000000"/>
+                <w:kern w:val="0"/>
+                <w:szCs w:val="21"/>
+              </w:rPr>
+            </w:pPr>
+            <w:r>
+              <w:rPr>
+                <w:rFonts w:ascii="Calibri" w:eastAsia="宋体" w:hAnsi="Calibri" w:cs="Calibri"/>
+                <w:color w:val="000000"/>
+                <w:kern w:val="0"/>
+                <w:szCs w:val="21"/>
+              </w:rPr>
+              <w:t>SVM</w:t>
+            </w:r>
+          </w:p>
+        </w:tc>
+        <w:tc>
+          <w:tcPr>
+            <w:tcW w:w="960" w:type="dxa"/>
+            <w:tcBorders>
+              <w:top w:val="nil"/>
+              <w:left w:val="nil"/>
+              <w:bottom w:val="single" w:sz="4" w:space="0" w:color="auto"/>
+              <w:right w:val="single" w:sz="4" w:space="0" w:color="auto"/>
+            </w:tcBorders>
+            <w:shd w:val="clear" w:color="auto" w:fill="auto"/>
+            <w:vAlign w:val="center"/>
+            <w:hideMark/>
+          </w:tcPr>
+          <w:p>
+            <w:pPr>
+              <w:widowControl/>
+              <w:jc w:val="center"/>
+              <w:rPr>
+                <w:rFonts w:ascii="Calibri" w:eastAsia="宋体" w:hAnsi="Calibri" w:cs="Calibri"/>
+                <w:color w:val="000000"/>
+                <w:kern w:val="0"/>
+                <w:szCs w:val="21"/>
+              </w:rPr>
+            </w:pPr>
+            <w:r>
+              <w:rPr>
+                <w:rFonts w:ascii="Calibri" w:eastAsia="宋体" w:hAnsi="Calibri" w:cs="Calibri"/>
+                <w:color w:val="000000"/>
+                <w:kern w:val="0"/>
+                <w:szCs w:val="21"/>
+              </w:rPr>
+              <w:t>83.89%</w:t>
+            </w:r>
+          </w:p>
+        </w:tc>
+        <w:tc>
+          <w:tcPr>
+            <w:tcW w:w="960" w:type="dxa"/>
+            <w:tcBorders>
+              <w:top w:val="nil"/>
+              <w:left w:val="nil"/>
+              <w:bottom w:val="single" w:sz="4" w:space="0" w:color="auto"/>
+              <w:right w:val="single" w:sz="4" w:space="0" w:color="auto"/>
+            </w:tcBorders>
+            <w:shd w:val="clear" w:color="auto" w:fill="auto"/>
+            <w:vAlign w:val="center"/>
+            <w:hideMark/>
+          </w:tcPr>
+          <w:p>
+            <w:pPr>
+              <w:widowControl/>
+              <w:jc w:val="center"/>
+              <w:rPr>
+                <w:rFonts w:ascii="Calibri" w:eastAsia="宋体" w:hAnsi="Calibri" w:cs="Calibri"/>
+                <w:color w:val="000000"/>
+                <w:kern w:val="0"/>
+                <w:szCs w:val="21"/>
+              </w:rPr>
+            </w:pPr>
+            <w:r>
+              <w:rPr>
+                <w:rFonts w:ascii="Calibri" w:eastAsia="宋体" w:hAnsi="Calibri" w:cs="Calibri"/>
+                <w:color w:val="000000"/>
+                <w:kern w:val="0"/>
+                <w:szCs w:val="21"/>
+              </w:rPr>
+              <w:t>83.65%</w:t>
+            </w:r>
+          </w:p>
+        </w:tc>
+        <w:tc>
+          <w:tcPr>
+            <w:tcW w:w="960" w:type="dxa"/>
+            <w:tcBorders>
+              <w:top w:val="nil"/>
+              <w:left w:val="nil"/>
+              <w:bottom w:val="single" w:sz="4" w:space="0" w:color="auto"/>
+              <w:right w:val="single" w:sz="4" w:space="0" w:color="auto"/>
+            </w:tcBorders>
+            <w:shd w:val="clear" w:color="auto" w:fill="auto"/>
+            <w:vAlign w:val="center"/>
+            <w:hideMark/>
+          </w:tcPr>
+          <w:p>
+            <w:pPr>
+              <w:widowControl/>
+              <w:jc w:val="center"/>
+              <w:rPr>
+                <w:rFonts w:ascii="Calibri" w:eastAsia="宋体" w:hAnsi="Calibri" w:cs="Calibri"/>
+                <w:color w:val="000000"/>
+                <w:kern w:val="0"/>
+                <w:szCs w:val="21"/>
+              </w:rPr>
+            </w:pPr>
+            <w:r>
+              <w:rPr>
+                <w:rFonts w:ascii="Calibri" w:eastAsia="宋体" w:hAnsi="Calibri" w:cs="Calibri"/>
+                <w:color w:val="000000"/>
+                <w:kern w:val="0"/>
+                <w:szCs w:val="21"/>
+              </w:rPr>
+              <w:t>86.06%</w:t>
+            </w:r>
+          </w:p>
+        </w:tc>
+        <w:tc>
+          <w:tcPr>
+            <w:tcW w:w="960" w:type="dxa"/>
+            <w:tcBorders>
+              <w:top w:val="nil"/>
+              <w:left w:val="nil"/>
+              <w:bottom w:val="single" w:sz="4" w:space="0" w:color="auto"/>
+              <w:right w:val="single" w:sz="4" w:space="0" w:color="auto"/>
+            </w:tcBorders>
+            <w:shd w:val="clear" w:color="auto" w:fill="auto"/>
+            <w:vAlign w:val="center"/>
+            <w:hideMark/>
+          </w:tcPr>
+          <w:p>
+            <w:pPr>
+              <w:widowControl/>
+              <w:jc w:val="center"/>
+              <w:rPr>
+                <w:rFonts w:ascii="Calibri" w:eastAsia="宋体" w:hAnsi="Calibri" w:cs="Calibri"/>
+                <w:color w:val="000000"/>
+                <w:kern w:val="0"/>
+                <w:szCs w:val="21"/>
+              </w:rPr>
+            </w:pPr>
+            <w:r>
+              <w:rPr>
+                <w:rFonts w:ascii="Calibri" w:eastAsia="宋体" w:hAnsi="Calibri" w:cs="Calibri"/>
+                <w:color w:val="000000"/>
+                <w:kern w:val="0"/>
+                <w:szCs w:val="21"/>
+              </w:rPr>
+              <w:t>85.10%</w:t>
+            </w:r>
+          </w:p>
+        </w:tc>
+        <w:tc>
+          <w:tcPr>
+            <w:tcW w:w="960" w:type="dxa"/>
+            <w:tcBorders>
+              <w:top w:val="nil"/>
+              <w:left w:val="nil"/>
+              <w:bottom w:val="single" w:sz="4" w:space="0" w:color="auto"/>
+              <w:right w:val="single" w:sz="4" w:space="0" w:color="auto"/>
+            </w:tcBorders>
+            <w:shd w:val="clear" w:color="auto" w:fill="auto"/>
+            <w:vAlign w:val="center"/>
+            <w:hideMark/>
+          </w:tcPr>
+          <w:p>
+            <w:pPr>
+              <w:widowControl/>
+              <w:jc w:val="center"/>
+              <w:rPr>
+                <w:rFonts w:ascii="Calibri" w:eastAsia="宋体" w:hAnsi="Calibri" w:cs="Calibri"/>
+                <w:color w:val="000000"/>
+                <w:kern w:val="0"/>
+                <w:szCs w:val="21"/>
+              </w:rPr>
+            </w:pPr>
+            <w:r>
+              <w:rPr>
+                <w:rFonts w:ascii="Calibri" w:eastAsia="宋体" w:hAnsi="Calibri" w:cs="Calibri"/>
+                <w:color w:val="000000"/>
+                <w:kern w:val="0"/>
+                <w:szCs w:val="21"/>
+              </w:rPr>
+              <w:t>84.86%</w:t>
+            </w:r>
+          </w:p>
+        </w:tc>
+        <w:tc>
+          <w:tcPr>
+            <w:tcW w:w="960" w:type="dxa"/>
+            <w:tcBorders>
+              <w:top w:val="nil"/>
+              <w:left w:val="nil"/>
+              <w:bottom w:val="single" w:sz="4" w:space="0" w:color="auto"/>
+              <w:right w:val="single" w:sz="4" w:space="0" w:color="auto"/>
+            </w:tcBorders>
+            <w:shd w:val="clear" w:color="auto" w:fill="auto"/>
+            <w:noWrap/>
+            <w:vAlign w:val="bottom"/>
+            <w:hideMark/>
+          </w:tcPr>
+          <w:p>
+            <w:pPr>
+              <w:widowControl/>
+              <w:jc w:val="right"/>
+              <w:rPr>
+                <w:rFonts w:ascii="宋体" w:eastAsia="宋体" w:hAnsi="宋体" w:cs="宋体"/>
+                <w:color w:val="000000"/>
+                <w:kern w:val="0"/>
+                <w:sz w:val="22"/>
+              </w:rPr>
+            </w:pPr>
+            <w:r>
+              <w:rPr>
+                <w:rFonts w:ascii="宋体" w:eastAsia="宋体" w:hAnsi="宋体" w:cs="宋体" w:hint="eastAsia"/>
+                <w:color w:val="000000"/>
+                <w:kern w:val="0"/>
+                <w:sz w:val="22"/>
+              </w:rPr>
+              <w:t>84.71%</w:t>
+            </w:r>
+          </w:p>
+        </w:tc>
+      </w:tr>
+    </w:tbl>
+    <w:p>
+      <w:pPr>
+        <w:pStyle w:val="a3"/>
+        <w:ind w:left="480" w:firstLineChars="0" w:firstLine="0"/>
+        <w:jc w:val="center"/>
+      </w:pPr>
+    </w:p>
+    <w:p>
+      <w:pPr>
+        <w:pStyle w:val="a3"/>
+        <w:ind w:left="480" w:firstLineChars="0" w:firstLine="0"/>
+      </w:pPr>
+    </w:p>
+    <w:p/>
+    <w:p/>
+    <w:p>
+      <w:pPr>
+        <w:rPr>
+          <w:rFonts w:hint="eastAsia"/>
+        </w:rPr>
+      </w:pPr>
     </w:p>
     <w:sectPr>
       <w:pgSz w:w="11906" w:h="16838"/>
@@ -1331,9 +3936,9 @@
   </w:abstractNum>
   <w:abstractNum w:abstractNumId="3" w15:restartNumberingAfterBreak="0">
     <w:nsid w:val="4D2C4514"/>
-    <w:multiLevelType w:val="hybridMultilevel"/>
-    <w:tmpl w:val="022CCBF4"/>
-    <w:lvl w:ilvl="0" w:tplc="F43C3B08">
+    <w:multiLevelType w:val="multilevel"/>
+    <w:tmpl w:val="CF2C415A"/>
+    <w:lvl w:ilvl="0">
       <w:start w:val="1"/>
       <w:numFmt w:val="decimal"/>
       <w:lvlText w:val="%1."/>
@@ -1345,13 +3950,134 @@
         <w:rFonts w:hint="default"/>
       </w:rPr>
     </w:lvl>
+    <w:lvl w:ilvl="1">
+      <w:start w:val="10"/>
+      <w:numFmt w:val="decimal"/>
+      <w:isLgl/>
+      <w:lvlText w:val="%1.%2"/>
+      <w:lvlJc w:val="left"/>
+      <w:pPr>
+        <w:ind w:left="480" w:hanging="480"/>
+      </w:pPr>
+      <w:rPr>
+        <w:rFonts w:hint="default"/>
+      </w:rPr>
+    </w:lvl>
+    <w:lvl w:ilvl="2">
+      <w:start w:val="1"/>
+      <w:numFmt w:val="decimal"/>
+      <w:isLgl/>
+      <w:lvlText w:val="%1.%2.%3"/>
+      <w:lvlJc w:val="left"/>
+      <w:pPr>
+        <w:ind w:left="720" w:hanging="720"/>
+      </w:pPr>
+      <w:rPr>
+        <w:rFonts w:hint="default"/>
+      </w:rPr>
+    </w:lvl>
+    <w:lvl w:ilvl="3">
+      <w:start w:val="1"/>
+      <w:numFmt w:val="decimal"/>
+      <w:isLgl/>
+      <w:lvlText w:val="%1.%2.%3.%4"/>
+      <w:lvlJc w:val="left"/>
+      <w:pPr>
+        <w:ind w:left="720" w:hanging="720"/>
+      </w:pPr>
+      <w:rPr>
+        <w:rFonts w:hint="default"/>
+      </w:rPr>
+    </w:lvl>
+    <w:lvl w:ilvl="4">
+      <w:start w:val="1"/>
+      <w:numFmt w:val="decimal"/>
+      <w:isLgl/>
+      <w:lvlText w:val="%1.%2.%3.%4.%5"/>
+      <w:lvlJc w:val="left"/>
+      <w:pPr>
+        <w:ind w:left="1080" w:hanging="1080"/>
+      </w:pPr>
+      <w:rPr>
+        <w:rFonts w:hint="default"/>
+      </w:rPr>
+    </w:lvl>
+    <w:lvl w:ilvl="5">
+      <w:start w:val="1"/>
+      <w:numFmt w:val="decimal"/>
+      <w:isLgl/>
+      <w:lvlText w:val="%1.%2.%3.%4.%5.%6"/>
+      <w:lvlJc w:val="left"/>
+      <w:pPr>
+        <w:ind w:left="1080" w:hanging="1080"/>
+      </w:pPr>
+      <w:rPr>
+        <w:rFonts w:hint="default"/>
+      </w:rPr>
+    </w:lvl>
+    <w:lvl w:ilvl="6">
+      <w:start w:val="1"/>
+      <w:numFmt w:val="decimal"/>
+      <w:isLgl/>
+      <w:lvlText w:val="%1.%2.%3.%4.%5.%6.%7"/>
+      <w:lvlJc w:val="left"/>
+      <w:pPr>
+        <w:ind w:left="1080" w:hanging="1080"/>
+      </w:pPr>
+      <w:rPr>
+        <w:rFonts w:hint="default"/>
+      </w:rPr>
+    </w:lvl>
+    <w:lvl w:ilvl="7">
+      <w:start w:val="1"/>
+      <w:numFmt w:val="decimal"/>
+      <w:isLgl/>
+      <w:lvlText w:val="%1.%2.%3.%4.%5.%6.%7.%8"/>
+      <w:lvlJc w:val="left"/>
+      <w:pPr>
+        <w:ind w:left="1440" w:hanging="1440"/>
+      </w:pPr>
+      <w:rPr>
+        <w:rFonts w:hint="default"/>
+      </w:rPr>
+    </w:lvl>
+    <w:lvl w:ilvl="8">
+      <w:start w:val="1"/>
+      <w:numFmt w:val="decimal"/>
+      <w:isLgl/>
+      <w:lvlText w:val="%1.%2.%3.%4.%5.%6.%7.%8.%9"/>
+      <w:lvlJc w:val="left"/>
+      <w:pPr>
+        <w:ind w:left="1440" w:hanging="1440"/>
+      </w:pPr>
+      <w:rPr>
+        <w:rFonts w:hint="default"/>
+      </w:rPr>
+    </w:lvl>
+  </w:abstractNum>
+  <w:abstractNum w:abstractNumId="4" w15:restartNumberingAfterBreak="0">
+    <w:nsid w:val="57424DB0"/>
+    <w:multiLevelType w:val="hybridMultilevel"/>
+    <w:tmpl w:val="C6C8A35E"/>
+    <w:lvl w:ilvl="0" w:tplc="80F47F5E">
+      <w:start w:val="1"/>
+      <w:numFmt w:val="decimal"/>
+      <w:lvlText w:val="（%1）"/>
+      <w:lvlJc w:val="left"/>
+      <w:pPr>
+        <w:ind w:left="1200" w:hanging="720"/>
+      </w:pPr>
+      <w:rPr>
+        <w:rFonts w:hint="default"/>
+      </w:rPr>
+    </w:lvl>
     <w:lvl w:ilvl="1" w:tplc="04090019" w:tentative="1">
       <w:start w:val="1"/>
       <w:numFmt w:val="lowerLetter"/>
       <w:lvlText w:val="%2)"/>
       <w:lvlJc w:val="left"/>
       <w:pPr>
-        <w:ind w:left="840" w:hanging="420"/>
+        <w:ind w:left="1320" w:hanging="420"/>
       </w:pPr>
     </w:lvl>
     <w:lvl w:ilvl="2" w:tplc="0409001B" w:tentative="1">
@@ -1360,7 +4086,7 @@
       <w:lvlText w:val="%3."/>
       <w:lvlJc w:val="right"/>
       <w:pPr>
-        <w:ind w:left="1260" w:hanging="420"/>
+        <w:ind w:left="1740" w:hanging="420"/>
       </w:pPr>
     </w:lvl>
     <w:lvl w:ilvl="3" w:tplc="0409000F" w:tentative="1">
@@ -1369,7 +4095,7 @@
       <w:lvlText w:val="%4."/>
       <w:lvlJc w:val="left"/>
       <w:pPr>
-        <w:ind w:left="1680" w:hanging="420"/>
+        <w:ind w:left="2160" w:hanging="420"/>
       </w:pPr>
     </w:lvl>
     <w:lvl w:ilvl="4" w:tplc="04090019" w:tentative="1">
@@ -1378,7 +4104,7 @@
       <w:lvlText w:val="%5)"/>
       <w:lvlJc w:val="left"/>
       <w:pPr>
-        <w:ind w:left="2100" w:hanging="420"/>
+        <w:ind w:left="2580" w:hanging="420"/>
       </w:pPr>
     </w:lvl>
     <w:lvl w:ilvl="5" w:tplc="0409001B" w:tentative="1">
@@ -1387,7 +4113,7 @@
       <w:lvlText w:val="%6."/>
       <w:lvlJc w:val="right"/>
       <w:pPr>
-        <w:ind w:left="2520" w:hanging="420"/>
+        <w:ind w:left="3000" w:hanging="420"/>
       </w:pPr>
     </w:lvl>
     <w:lvl w:ilvl="6" w:tplc="0409000F" w:tentative="1">
@@ -1396,7 +4122,7 @@
       <w:lvlText w:val="%7."/>
       <w:lvlJc w:val="left"/>
       <w:pPr>
-        <w:ind w:left="2940" w:hanging="420"/>
+        <w:ind w:left="3420" w:hanging="420"/>
       </w:pPr>
     </w:lvl>
     <w:lvl w:ilvl="7" w:tplc="04090019" w:tentative="1">
@@ -1405,7 +4131,7 @@
       <w:lvlText w:val="%8)"/>
       <w:lvlJc w:val="left"/>
       <w:pPr>
-        <w:ind w:left="3360" w:hanging="420"/>
+        <w:ind w:left="3840" w:hanging="420"/>
       </w:pPr>
     </w:lvl>
     <w:lvl w:ilvl="8" w:tplc="0409001B" w:tentative="1">
@@ -1414,11 +4140,11 @@
       <w:lvlText w:val="%9."/>
       <w:lvlJc w:val="right"/>
       <w:pPr>
-        <w:ind w:left="3780" w:hanging="420"/>
+        <w:ind w:left="4260" w:hanging="420"/>
       </w:pPr>
     </w:lvl>
   </w:abstractNum>
-  <w:abstractNum w:abstractNumId="4" w15:restartNumberingAfterBreak="0">
+  <w:abstractNum w:abstractNumId="5" w15:restartNumberingAfterBreak="0">
     <w:nsid w:val="70443C1F"/>
     <w:multiLevelType w:val="hybridMultilevel"/>
     <w:tmpl w:val="5AF873A2"/>
@@ -1508,7 +4234,7 @@
     </w:lvl>
   </w:abstractNum>
   <w:num w:numId="1">
-    <w:abstractNumId w:val="4"/>
+    <w:abstractNumId w:val="5"/>
   </w:num>
   <w:num w:numId="2">
     <w:abstractNumId w:val="1"/>
@@ -1521,6 +4247,9 @@
   </w:num>
   <w:num w:numId="5">
     <w:abstractNumId w:val="2"/>
+  </w:num>
+  <w:num w:numId="6">
+    <w:abstractNumId w:val="4"/>
   </w:num>
 </w:numbering>
 </file>
@@ -1957,6 +4686,22 @@
       <w:ind w:firstLineChars="200" w:firstLine="420"/>
     </w:pPr>
   </w:style>
+  <w:style w:type="table" w:styleId="a4">
+    <w:name w:val="Table Grid"/>
+    <w:basedOn w:val="a1"/>
+    <w:uiPriority w:val="39"/>
+    <w:rsid w:val="00382745"/>
+    <w:tblPr>
+      <w:tblBorders>
+        <w:top w:val="single" w:sz="4" w:space="0" w:color="auto"/>
+        <w:left w:val="single" w:sz="4" w:space="0" w:color="auto"/>
+        <w:bottom w:val="single" w:sz="4" w:space="0" w:color="auto"/>
+        <w:right w:val="single" w:sz="4" w:space="0" w:color="auto"/>
+        <w:insideH w:val="single" w:sz="4" w:space="0" w:color="auto"/>
+        <w:insideV w:val="single" w:sz="4" w:space="0" w:color="auto"/>
+      </w:tblBorders>
+    </w:tblPr>
+  </w:style>
 </w:styles>
 </file>
 

</xml_diff>